<commit_message>
Added swagger for API Documentation
</commit_message>
<xml_diff>
--- a/API_Implementation.docx
+++ b/API_Implementation.docx
@@ -177,13 +177,7 @@
       </w:r>
       <w:r>
         <w:tab/>
-        <w:t>: "</w:t>
-      </w:r>
-      <w:r>
-        <w:t>99999999</w:t>
-      </w:r>
-      <w:r>
-        <w:t>",</w:t>
+        <w:t>: "99999999",</w:t>
       </w:r>
     </w:p>
     <w:p>
@@ -944,27 +938,7 @@
           <w:szCs w:val="18"/>
           <w:shd w:val="clear" w:color="auto" w:fill="FAFAFA"/>
         </w:rPr>
-        <w:t>localhost:8080/home/v1/verifyUserOtp?mobileNumber=77777777&amp;o</w:t>
-      </w:r>
-      <w:r>
-        <w:rPr>
-          <w:rFonts w:ascii="Helvetica" w:hAnsi="Helvetica" w:cs="Helvetica"/>
-          <w:color w:val="505050"/>
-          <w:sz w:val="18"/>
-          <w:szCs w:val="18"/>
-          <w:shd w:val="clear" w:color="auto" w:fill="FAFAFA"/>
-        </w:rPr>
-        <w:t>t</w:t>
-      </w:r>
-      <w:r>
-        <w:rPr>
-          <w:rFonts w:ascii="Helvetica" w:hAnsi="Helvetica" w:cs="Helvetica"/>
-          <w:color w:val="505050"/>
-          <w:sz w:val="18"/>
-          <w:szCs w:val="18"/>
-          <w:shd w:val="clear" w:color="auto" w:fill="FAFAFA"/>
-        </w:rPr>
-        <w:t>p=539742</w:t>
+        <w:t>localhost:8080/home/v1/verifyUserOtp?mobileNumber=77777777&amp;otp=539742</w:t>
       </w:r>
     </w:p>
     <w:p>
@@ -1143,17 +1117,7 @@
           <w:szCs w:val="18"/>
           <w:shd w:val="clear" w:color="auto" w:fill="FAFAFA"/>
         </w:rPr>
-        <w:t xml:space="preserve"> </w:t>
-      </w:r>
-      <w:r>
-        <w:rPr>
-          <w:rFonts w:ascii="Helvetica" w:hAnsi="Helvetica" w:cs="Helvetica"/>
-          <w:color w:val="505050"/>
-          <w:sz w:val="18"/>
-          <w:szCs w:val="18"/>
-          <w:shd w:val="clear" w:color="auto" w:fill="FAFAFA"/>
-        </w:rPr>
-        <w:t>localhost:8080/home/v1/setUserMpin?mobileNumber=99999999&amp;mpin=539742</w:t>
+        <w:t xml:space="preserve"> localhost:8080/home/v1/setUserMpin?mobileNumber=99999999&amp;mpin=539742</w:t>
       </w:r>
     </w:p>
     <w:p>
@@ -1279,17 +1243,7 @@
           <w:szCs w:val="18"/>
           <w:shd w:val="clear" w:color="auto" w:fill="FAFAFA"/>
         </w:rPr>
-        <w:t xml:space="preserve">URL: </w:t>
-      </w:r>
-      <w:r>
-        <w:rPr>
-          <w:rFonts w:ascii="Helvetica" w:hAnsi="Helvetica" w:cs="Helvetica"/>
-          <w:color w:val="505050"/>
-          <w:sz w:val="18"/>
-          <w:szCs w:val="18"/>
-          <w:shd w:val="clear" w:color="auto" w:fill="FAFAFA"/>
-        </w:rPr>
-        <w:t>localhost:8080/home/v1/</w:t>
+        <w:t>URL: localhost:8080/home/v1/</w:t>
       </w:r>
       <w:proofErr w:type="spellStart"/>
       <w:r>
@@ -1437,17 +1391,7 @@
           <w:szCs w:val="18"/>
           <w:shd w:val="clear" w:color="auto" w:fill="FAFAFA"/>
         </w:rPr>
-        <w:t xml:space="preserve">URL: </w:t>
-      </w:r>
-      <w:r>
-        <w:rPr>
-          <w:rFonts w:ascii="Helvetica" w:hAnsi="Helvetica" w:cs="Helvetica"/>
-          <w:color w:val="505050"/>
-          <w:sz w:val="18"/>
-          <w:szCs w:val="18"/>
-          <w:shd w:val="clear" w:color="auto" w:fill="FAFAFA"/>
-        </w:rPr>
-        <w:t>localhost:8080/home/v1/</w:t>
+        <w:t>URL: localhost:8080/home/v1/</w:t>
       </w:r>
       <w:proofErr w:type="spellStart"/>
       <w:r>
@@ -2936,17 +2880,7 @@
           <w:szCs w:val="18"/>
           <w:shd w:val="clear" w:color="auto" w:fill="FAFAFA"/>
         </w:rPr>
-        <w:t xml:space="preserve"> </w:t>
-      </w:r>
-      <w:r>
-        <w:rPr>
-          <w:rFonts w:ascii="Helvetica" w:hAnsi="Helvetica" w:cs="Helvetica"/>
-          <w:color w:val="505050"/>
-          <w:sz w:val="18"/>
-          <w:szCs w:val="18"/>
-          <w:shd w:val="clear" w:color="auto" w:fill="FAFAFA"/>
-        </w:rPr>
-        <w:t>localhost:8080/home/v1/</w:t>
+        <w:t xml:space="preserve"> localhost:8080/home/v1/</w:t>
       </w:r>
       <w:proofErr w:type="spellStart"/>
       <w:r>
@@ -3779,6 +3713,16 @@
           <w:shd w:val="clear" w:color="auto" w:fill="FAFAFA"/>
         </w:rPr>
       </w:pPr>
+      <w:r>
+        <w:rPr>
+          <w:rFonts w:ascii="Helvetica" w:hAnsi="Helvetica" w:cs="Helvetica"/>
+          <w:color w:val="505050"/>
+          <w:sz w:val="18"/>
+          <w:szCs w:val="18"/>
+          <w:shd w:val="clear" w:color="auto" w:fill="FAFAFA"/>
+        </w:rPr>
+        <w:t xml:space="preserve">Approve </w:t>
+      </w:r>
       <w:proofErr w:type="gramStart"/>
       <w:r>
         <w:rPr>
@@ -3803,8 +3747,6 @@
           <w:shd w:val="clear" w:color="auto" w:fill="FAFAFA"/>
         </w:rPr>
       </w:pPr>
-      <w:bookmarkStart w:id="0" w:name="_GoBack"/>
-      <w:bookmarkEnd w:id="0"/>
     </w:p>
     <w:p>
       <w:pPr>
@@ -3893,7 +3835,7 @@
           <w:shd w:val="clear" w:color="auto" w:fill="FAFAFA"/>
         </w:rPr>
         <w:tab/>
-        <w:t>: "[{11}]",</w:t>
+        <w:t>: [11,10],</w:t>
       </w:r>
     </w:p>
     <w:p>
@@ -3930,6 +3872,50 @@
         <w:t>operationType</w:t>
       </w:r>
       <w:proofErr w:type="spellEnd"/>
+      <w:r>
+        <w:rPr>
+          <w:rFonts w:ascii="Helvetica" w:hAnsi="Helvetica" w:cs="Helvetica"/>
+          <w:color w:val="505050"/>
+          <w:sz w:val="18"/>
+          <w:szCs w:val="18"/>
+          <w:shd w:val="clear" w:color="auto" w:fill="FAFAFA"/>
+        </w:rPr>
+        <w:t>"</w:t>
+      </w:r>
+      <w:r>
+        <w:rPr>
+          <w:rFonts w:ascii="Helvetica" w:hAnsi="Helvetica" w:cs="Helvetica"/>
+          <w:color w:val="505050"/>
+          <w:sz w:val="18"/>
+          <w:szCs w:val="18"/>
+          <w:shd w:val="clear" w:color="auto" w:fill="FAFAFA"/>
+        </w:rPr>
+        <w:tab/>
+        <w:t>: "APPROVE",</w:t>
+      </w:r>
+    </w:p>
+    <w:p>
+      <w:pPr>
+        <w:pStyle w:val="NoSpacing"/>
+        <w:rPr>
+          <w:rFonts w:ascii="Helvetica" w:hAnsi="Helvetica" w:cs="Helvetica"/>
+          <w:color w:val="505050"/>
+          <w:sz w:val="18"/>
+          <w:szCs w:val="18"/>
+          <w:shd w:val="clear" w:color="auto" w:fill="FAFAFA"/>
+        </w:rPr>
+      </w:pPr>
+      <w:r>
+        <w:rPr>
+          <w:rFonts w:ascii="Helvetica" w:hAnsi="Helvetica" w:cs="Helvetica"/>
+          <w:color w:val="505050"/>
+          <w:sz w:val="18"/>
+          <w:szCs w:val="18"/>
+          <w:shd w:val="clear" w:color="auto" w:fill="FAFAFA"/>
+        </w:rPr>
+        <w:tab/>
+        <w:t>"reason</w:t>
+      </w:r>
       <w:proofErr w:type="gramStart"/>
       <w:r>
         <w:rPr>
@@ -3950,74 +3936,7 @@
           <w:szCs w:val="18"/>
           <w:shd w:val="clear" w:color="auto" w:fill="FAFAFA"/>
         </w:rPr>
-        <w:t xml:space="preserve"> "</w:t>
-      </w:r>
-      <w:proofErr w:type="spellStart"/>
-      <w:r>
-        <w:rPr>
-          <w:rFonts w:ascii="Helvetica" w:hAnsi="Helvetica" w:cs="Helvetica"/>
-          <w:color w:val="505050"/>
-          <w:sz w:val="18"/>
-          <w:szCs w:val="18"/>
-          <w:shd w:val="clear" w:color="auto" w:fill="FAFAFA"/>
-        </w:rPr>
-        <w:t>Aprove</w:t>
-      </w:r>
-      <w:proofErr w:type="spellEnd"/>
-      <w:r>
-        <w:rPr>
-          <w:rFonts w:ascii="Helvetica" w:hAnsi="Helvetica" w:cs="Helvetica"/>
-          <w:color w:val="505050"/>
-          <w:sz w:val="18"/>
-          <w:szCs w:val="18"/>
-          <w:shd w:val="clear" w:color="auto" w:fill="FAFAFA"/>
-        </w:rPr>
-        <w:t>",</w:t>
-      </w:r>
-    </w:p>
-    <w:p>
-      <w:pPr>
-        <w:pStyle w:val="NoSpacing"/>
-        <w:rPr>
-          <w:rFonts w:ascii="Helvetica" w:hAnsi="Helvetica" w:cs="Helvetica"/>
-          <w:color w:val="505050"/>
-          <w:sz w:val="18"/>
-          <w:szCs w:val="18"/>
-          <w:shd w:val="clear" w:color="auto" w:fill="FAFAFA"/>
-        </w:rPr>
-      </w:pPr>
-      <w:r>
-        <w:rPr>
-          <w:rFonts w:ascii="Helvetica" w:hAnsi="Helvetica" w:cs="Helvetica"/>
-          <w:color w:val="505050"/>
-          <w:sz w:val="18"/>
-          <w:szCs w:val="18"/>
-          <w:shd w:val="clear" w:color="auto" w:fill="FAFAFA"/>
-        </w:rPr>
-        <w:tab/>
-        <w:t>"reason</w:t>
-      </w:r>
-      <w:proofErr w:type="gramStart"/>
-      <w:r>
-        <w:rPr>
-          <w:rFonts w:ascii="Helvetica" w:hAnsi="Helvetica" w:cs="Helvetica"/>
-          <w:color w:val="505050"/>
-          <w:sz w:val="18"/>
-          <w:szCs w:val="18"/>
-          <w:shd w:val="clear" w:color="auto" w:fill="FAFAFA"/>
-        </w:rPr>
-        <w:t>" :</w:t>
-      </w:r>
-      <w:proofErr w:type="gramEnd"/>
-      <w:r>
-        <w:rPr>
-          <w:rFonts w:ascii="Helvetica" w:hAnsi="Helvetica" w:cs="Helvetica"/>
-          <w:color w:val="505050"/>
-          <w:sz w:val="18"/>
-          <w:szCs w:val="18"/>
-          <w:shd w:val="clear" w:color="auto" w:fill="FAFAFA"/>
-        </w:rPr>
-        <w:t xml:space="preserve"> "valid users"</w:t>
+        <w:t xml:space="preserve"> "Approved"</w:t>
       </w:r>
     </w:p>
     <w:p>
@@ -4073,12 +3992,155 @@
           <w:szCs w:val="18"/>
           <w:shd w:val="clear" w:color="auto" w:fill="FAFAFA"/>
         </w:rPr>
-        <w:t>Sim Removal:</w:t>
-      </w:r>
-    </w:p>
-    <w:p>
-      <w:pPr>
-        <w:pStyle w:val="NoSpacing"/>
+        <w:t>Reject Request:</w:t>
+      </w:r>
+    </w:p>
+    <w:p>
+      <w:pPr>
+        <w:pStyle w:val="NoSpacing"/>
+        <w:rPr>
+          <w:rFonts w:ascii="Helvetica" w:hAnsi="Helvetica" w:cs="Helvetica"/>
+          <w:color w:val="505050"/>
+          <w:sz w:val="18"/>
+          <w:szCs w:val="18"/>
+          <w:shd w:val="clear" w:color="auto" w:fill="FAFAFA"/>
+        </w:rPr>
+      </w:pPr>
+      <w:r>
+        <w:rPr>
+          <w:rFonts w:ascii="Helvetica" w:hAnsi="Helvetica" w:cs="Helvetica"/>
+          <w:color w:val="505050"/>
+          <w:sz w:val="18"/>
+          <w:szCs w:val="18"/>
+          <w:shd w:val="clear" w:color="auto" w:fill="FAFAFA"/>
+        </w:rPr>
+        <w:t>{</w:t>
+      </w:r>
+    </w:p>
+    <w:p>
+      <w:pPr>
+        <w:pStyle w:val="NoSpacing"/>
+        <w:rPr>
+          <w:rFonts w:ascii="Helvetica" w:hAnsi="Helvetica" w:cs="Helvetica"/>
+          <w:color w:val="505050"/>
+          <w:sz w:val="18"/>
+          <w:szCs w:val="18"/>
+          <w:shd w:val="clear" w:color="auto" w:fill="FAFAFA"/>
+        </w:rPr>
+      </w:pPr>
+    </w:p>
+    <w:p>
+      <w:pPr>
+        <w:pStyle w:val="NoSpacing"/>
+        <w:rPr>
+          <w:rFonts w:ascii="Helvetica" w:hAnsi="Helvetica" w:cs="Helvetica"/>
+          <w:color w:val="505050"/>
+          <w:sz w:val="18"/>
+          <w:szCs w:val="18"/>
+          <w:shd w:val="clear" w:color="auto" w:fill="FAFAFA"/>
+        </w:rPr>
+      </w:pPr>
+      <w:r>
+        <w:rPr>
+          <w:rFonts w:ascii="Helvetica" w:hAnsi="Helvetica" w:cs="Helvetica"/>
+          <w:color w:val="505050"/>
+          <w:sz w:val="18"/>
+          <w:szCs w:val="18"/>
+          <w:shd w:val="clear" w:color="auto" w:fill="FAFAFA"/>
+        </w:rPr>
+        <w:tab/>
+        <w:t>"</w:t>
+      </w:r>
+      <w:proofErr w:type="spellStart"/>
+      <w:r>
+        <w:rPr>
+          <w:rFonts w:ascii="Helvetica" w:hAnsi="Helvetica" w:cs="Helvetica"/>
+          <w:color w:val="505050"/>
+          <w:sz w:val="18"/>
+          <w:szCs w:val="18"/>
+          <w:shd w:val="clear" w:color="auto" w:fill="FAFAFA"/>
+        </w:rPr>
+        <w:t>userIds</w:t>
+      </w:r>
+      <w:proofErr w:type="spellEnd"/>
+      <w:r>
+        <w:rPr>
+          <w:rFonts w:ascii="Helvetica" w:hAnsi="Helvetica" w:cs="Helvetica"/>
+          <w:color w:val="505050"/>
+          <w:sz w:val="18"/>
+          <w:szCs w:val="18"/>
+          <w:shd w:val="clear" w:color="auto" w:fill="FAFAFA"/>
+        </w:rPr>
+        <w:t>"</w:t>
+      </w:r>
+      <w:r>
+        <w:rPr>
+          <w:rFonts w:ascii="Helvetica" w:hAnsi="Helvetica" w:cs="Helvetica"/>
+          <w:color w:val="505050"/>
+          <w:sz w:val="18"/>
+          <w:szCs w:val="18"/>
+          <w:shd w:val="clear" w:color="auto" w:fill="FAFAFA"/>
+        </w:rPr>
+        <w:tab/>
+        <w:t>: [11,10],</w:t>
+      </w:r>
+    </w:p>
+    <w:p>
+      <w:pPr>
+        <w:pStyle w:val="NoSpacing"/>
+        <w:rPr>
+          <w:rFonts w:ascii="Helvetica" w:hAnsi="Helvetica" w:cs="Helvetica"/>
+          <w:color w:val="505050"/>
+          <w:sz w:val="18"/>
+          <w:szCs w:val="18"/>
+          <w:shd w:val="clear" w:color="auto" w:fill="FAFAFA"/>
+        </w:rPr>
+      </w:pPr>
+      <w:r>
+        <w:rPr>
+          <w:rFonts w:ascii="Helvetica" w:hAnsi="Helvetica" w:cs="Helvetica"/>
+          <w:color w:val="505050"/>
+          <w:sz w:val="18"/>
+          <w:szCs w:val="18"/>
+          <w:shd w:val="clear" w:color="auto" w:fill="FAFAFA"/>
+        </w:rPr>
+        <w:tab/>
+        <w:t>"</w:t>
+      </w:r>
+      <w:proofErr w:type="spellStart"/>
+      <w:r>
+        <w:rPr>
+          <w:rFonts w:ascii="Helvetica" w:hAnsi="Helvetica" w:cs="Helvetica"/>
+          <w:color w:val="505050"/>
+          <w:sz w:val="18"/>
+          <w:szCs w:val="18"/>
+          <w:shd w:val="clear" w:color="auto" w:fill="FAFAFA"/>
+        </w:rPr>
+        <w:t>operationType</w:t>
+      </w:r>
+      <w:proofErr w:type="spellEnd"/>
+      <w:r>
+        <w:rPr>
+          <w:rFonts w:ascii="Helvetica" w:hAnsi="Helvetica" w:cs="Helvetica"/>
+          <w:color w:val="505050"/>
+          <w:sz w:val="18"/>
+          <w:szCs w:val="18"/>
+          <w:shd w:val="clear" w:color="auto" w:fill="FAFAFA"/>
+        </w:rPr>
+        <w:t>"</w:t>
+      </w:r>
+      <w:r>
+        <w:rPr>
+          <w:rFonts w:ascii="Helvetica" w:hAnsi="Helvetica" w:cs="Helvetica"/>
+          <w:color w:val="505050"/>
+          <w:sz w:val="18"/>
+          <w:szCs w:val="18"/>
+          <w:shd w:val="clear" w:color="auto" w:fill="FAFAFA"/>
+        </w:rPr>
+        <w:tab/>
+        <w:t>: "</w:t>
+      </w:r>
+      <w:r>
         <w:rPr>
           <w:rFonts w:ascii="Consolas" w:hAnsi="Consolas" w:cs="Consolas"/>
           <w:color w:val="2A00FF"/>
@@ -4086,8 +4148,41 @@
           <w:szCs w:val="20"/>
           <w:shd w:val="clear" w:color="auto" w:fill="E8F2FE"/>
         </w:rPr>
-      </w:pPr>
-      <w:proofErr w:type="spellStart"/>
+        <w:t>REJECT</w:t>
+      </w:r>
+      <w:r>
+        <w:rPr>
+          <w:rFonts w:ascii="Helvetica" w:hAnsi="Helvetica" w:cs="Helvetica"/>
+          <w:color w:val="505050"/>
+          <w:sz w:val="18"/>
+          <w:szCs w:val="18"/>
+          <w:shd w:val="clear" w:color="auto" w:fill="FAFAFA"/>
+        </w:rPr>
+        <w:t>",</w:t>
+      </w:r>
+    </w:p>
+    <w:p>
+      <w:pPr>
+        <w:pStyle w:val="NoSpacing"/>
+        <w:rPr>
+          <w:rFonts w:ascii="Helvetica" w:hAnsi="Helvetica" w:cs="Helvetica"/>
+          <w:color w:val="505050"/>
+          <w:sz w:val="18"/>
+          <w:szCs w:val="18"/>
+          <w:shd w:val="clear" w:color="auto" w:fill="FAFAFA"/>
+        </w:rPr>
+      </w:pPr>
+      <w:r>
+        <w:rPr>
+          <w:rFonts w:ascii="Helvetica" w:hAnsi="Helvetica" w:cs="Helvetica"/>
+          <w:color w:val="505050"/>
+          <w:sz w:val="18"/>
+          <w:szCs w:val="18"/>
+          <w:shd w:val="clear" w:color="auto" w:fill="FAFAFA"/>
+        </w:rPr>
+        <w:tab/>
+        <w:t>"reason</w:t>
+      </w:r>
       <w:proofErr w:type="gramStart"/>
       <w:r>
         <w:rPr>
@@ -4097,18 +4192,7 @@
           <w:szCs w:val="18"/>
           <w:shd w:val="clear" w:color="auto" w:fill="FAFAFA"/>
         </w:rPr>
-        <w:t>Url</w:t>
-      </w:r>
-      <w:proofErr w:type="spellEnd"/>
-      <w:r>
-        <w:rPr>
-          <w:rFonts w:ascii="Helvetica" w:hAnsi="Helvetica" w:cs="Helvetica"/>
-          <w:color w:val="505050"/>
-          <w:sz w:val="18"/>
-          <w:szCs w:val="18"/>
-          <w:shd w:val="clear" w:color="auto" w:fill="FAFAFA"/>
-        </w:rPr>
-        <w:t xml:space="preserve"> :</w:t>
+        <w:t>" :</w:t>
       </w:r>
       <w:proofErr w:type="gramEnd"/>
       <w:r>
@@ -4119,20 +4203,338 @@
           <w:szCs w:val="18"/>
           <w:shd w:val="clear" w:color="auto" w:fill="FAFAFA"/>
         </w:rPr>
-        <w:t xml:space="preserve"> </w:t>
-      </w:r>
-      <w:r>
-        <w:rPr>
-          <w:rFonts w:ascii="Helvetica" w:hAnsi="Helvetica" w:cs="Helvetica"/>
-          <w:color w:val="505050"/>
-          <w:sz w:val="18"/>
-          <w:szCs w:val="18"/>
-          <w:shd w:val="clear" w:color="auto" w:fill="FAFAFA"/>
-        </w:rPr>
-        <w:t>localhost:8080/</w:t>
-      </w:r>
-      <w:proofErr w:type="spellStart"/>
-      <w:r>
+        <w:t xml:space="preserve"> "Approved"</w:t>
+      </w:r>
+    </w:p>
+    <w:p>
+      <w:pPr>
+        <w:pStyle w:val="NoSpacing"/>
+        <w:rPr>
+          <w:rFonts w:ascii="Helvetica" w:hAnsi="Helvetica" w:cs="Helvetica"/>
+          <w:color w:val="505050"/>
+          <w:sz w:val="18"/>
+          <w:szCs w:val="18"/>
+          <w:shd w:val="clear" w:color="auto" w:fill="FAFAFA"/>
+        </w:rPr>
+      </w:pPr>
+      <w:r>
+        <w:rPr>
+          <w:rFonts w:ascii="Helvetica" w:hAnsi="Helvetica" w:cs="Helvetica"/>
+          <w:color w:val="505050"/>
+          <w:sz w:val="18"/>
+          <w:szCs w:val="18"/>
+          <w:shd w:val="clear" w:color="auto" w:fill="FAFAFA"/>
+        </w:rPr>
+        <w:t>}</w:t>
+      </w:r>
+    </w:p>
+    <w:p>
+      <w:pPr>
+        <w:pStyle w:val="NoSpacing"/>
+        <w:rPr>
+          <w:rFonts w:ascii="Helvetica" w:hAnsi="Helvetica" w:cs="Helvetica"/>
+          <w:color w:val="505050"/>
+          <w:sz w:val="18"/>
+          <w:szCs w:val="18"/>
+          <w:shd w:val="clear" w:color="auto" w:fill="FAFAFA"/>
+        </w:rPr>
+      </w:pPr>
+    </w:p>
+    <w:p>
+      <w:pPr>
+        <w:pStyle w:val="NoSpacing"/>
+        <w:rPr>
+          <w:rFonts w:ascii="Helvetica" w:hAnsi="Helvetica" w:cs="Helvetica"/>
+          <w:color w:val="505050"/>
+          <w:sz w:val="18"/>
+          <w:szCs w:val="18"/>
+          <w:shd w:val="clear" w:color="auto" w:fill="FAFAFA"/>
+        </w:rPr>
+      </w:pPr>
+      <w:proofErr w:type="gramStart"/>
+      <w:r>
+        <w:rPr>
+          <w:rFonts w:ascii="Helvetica" w:hAnsi="Helvetica" w:cs="Helvetica"/>
+          <w:color w:val="505050"/>
+          <w:sz w:val="18"/>
+          <w:szCs w:val="18"/>
+          <w:shd w:val="clear" w:color="auto" w:fill="FAFAFA"/>
+        </w:rPr>
+        <w:t>Response :</w:t>
+      </w:r>
+      <w:proofErr w:type="gramEnd"/>
+    </w:p>
+    <w:p>
+      <w:pPr>
+        <w:pStyle w:val="NoSpacing"/>
+        <w:rPr>
+          <w:rFonts w:ascii="Helvetica" w:hAnsi="Helvetica" w:cs="Helvetica"/>
+          <w:color w:val="505050"/>
+          <w:sz w:val="18"/>
+          <w:szCs w:val="18"/>
+          <w:shd w:val="clear" w:color="auto" w:fill="FAFAFA"/>
+        </w:rPr>
+      </w:pPr>
+    </w:p>
+    <w:p>
+      <w:pPr>
+        <w:pStyle w:val="NoSpacing"/>
+        <w:rPr>
+          <w:rFonts w:ascii="Helvetica" w:hAnsi="Helvetica" w:cs="Helvetica"/>
+          <w:color w:val="505050"/>
+          <w:sz w:val="18"/>
+          <w:szCs w:val="18"/>
+          <w:shd w:val="clear" w:color="auto" w:fill="FAFAFA"/>
+        </w:rPr>
+      </w:pPr>
+      <w:r>
+        <w:rPr>
+          <w:rFonts w:ascii="Helvetica" w:hAnsi="Helvetica" w:cs="Helvetica"/>
+          <w:color w:val="505050"/>
+          <w:sz w:val="18"/>
+          <w:szCs w:val="18"/>
+          <w:shd w:val="clear" w:color="auto" w:fill="FAFAFA"/>
+        </w:rPr>
+        <w:t>{</w:t>
+      </w:r>
+    </w:p>
+    <w:p>
+      <w:pPr>
+        <w:pStyle w:val="NoSpacing"/>
+        <w:rPr>
+          <w:rFonts w:ascii="Helvetica" w:hAnsi="Helvetica" w:cs="Helvetica"/>
+          <w:color w:val="505050"/>
+          <w:sz w:val="18"/>
+          <w:szCs w:val="18"/>
+          <w:shd w:val="clear" w:color="auto" w:fill="FAFAFA"/>
+        </w:rPr>
+      </w:pPr>
+      <w:r>
+        <w:rPr>
+          <w:rFonts w:ascii="Helvetica" w:hAnsi="Helvetica" w:cs="Helvetica"/>
+          <w:color w:val="505050"/>
+          <w:sz w:val="18"/>
+          <w:szCs w:val="18"/>
+          <w:shd w:val="clear" w:color="auto" w:fill="FAFAFA"/>
+        </w:rPr>
+        <w:t xml:space="preserve">    "</w:t>
+      </w:r>
+      <w:proofErr w:type="spellStart"/>
+      <w:r>
+        <w:rPr>
+          <w:rFonts w:ascii="Helvetica" w:hAnsi="Helvetica" w:cs="Helvetica"/>
+          <w:color w:val="505050"/>
+          <w:sz w:val="18"/>
+          <w:szCs w:val="18"/>
+          <w:shd w:val="clear" w:color="auto" w:fill="FAFAFA"/>
+        </w:rPr>
+        <w:t>responseCode</w:t>
+      </w:r>
+      <w:proofErr w:type="spellEnd"/>
+      <w:r>
+        <w:rPr>
+          <w:rFonts w:ascii="Helvetica" w:hAnsi="Helvetica" w:cs="Helvetica"/>
+          <w:color w:val="505050"/>
+          <w:sz w:val="18"/>
+          <w:szCs w:val="18"/>
+          <w:shd w:val="clear" w:color="auto" w:fill="FAFAFA"/>
+        </w:rPr>
+        <w:t>": 1000,</w:t>
+      </w:r>
+    </w:p>
+    <w:p>
+      <w:pPr>
+        <w:pStyle w:val="NoSpacing"/>
+        <w:rPr>
+          <w:rFonts w:ascii="Helvetica" w:hAnsi="Helvetica" w:cs="Helvetica"/>
+          <w:color w:val="505050"/>
+          <w:sz w:val="18"/>
+          <w:szCs w:val="18"/>
+          <w:shd w:val="clear" w:color="auto" w:fill="FAFAFA"/>
+        </w:rPr>
+      </w:pPr>
+      <w:r>
+        <w:rPr>
+          <w:rFonts w:ascii="Helvetica" w:hAnsi="Helvetica" w:cs="Helvetica"/>
+          <w:color w:val="505050"/>
+          <w:sz w:val="18"/>
+          <w:szCs w:val="18"/>
+          <w:shd w:val="clear" w:color="auto" w:fill="FAFAFA"/>
+        </w:rPr>
+        <w:t xml:space="preserve">    "status": "SUCCESS",</w:t>
+      </w:r>
+    </w:p>
+    <w:p>
+      <w:pPr>
+        <w:pStyle w:val="NoSpacing"/>
+        <w:rPr>
+          <w:rFonts w:ascii="Helvetica" w:hAnsi="Helvetica" w:cs="Helvetica"/>
+          <w:color w:val="505050"/>
+          <w:sz w:val="18"/>
+          <w:szCs w:val="18"/>
+          <w:shd w:val="clear" w:color="auto" w:fill="FAFAFA"/>
+        </w:rPr>
+      </w:pPr>
+      <w:r>
+        <w:rPr>
+          <w:rFonts w:ascii="Helvetica" w:hAnsi="Helvetica" w:cs="Helvetica"/>
+          <w:color w:val="505050"/>
+          <w:sz w:val="18"/>
+          <w:szCs w:val="18"/>
+          <w:shd w:val="clear" w:color="auto" w:fill="FAFAFA"/>
+        </w:rPr>
+        <w:t xml:space="preserve">    "message": "Activity success.",</w:t>
+      </w:r>
+    </w:p>
+    <w:p>
+      <w:pPr>
+        <w:pStyle w:val="NoSpacing"/>
+        <w:rPr>
+          <w:rFonts w:ascii="Helvetica" w:hAnsi="Helvetica" w:cs="Helvetica"/>
+          <w:color w:val="505050"/>
+          <w:sz w:val="18"/>
+          <w:szCs w:val="18"/>
+          <w:shd w:val="clear" w:color="auto" w:fill="FAFAFA"/>
+        </w:rPr>
+      </w:pPr>
+      <w:r>
+        <w:rPr>
+          <w:rFonts w:ascii="Helvetica" w:hAnsi="Helvetica" w:cs="Helvetica"/>
+          <w:color w:val="505050"/>
+          <w:sz w:val="18"/>
+          <w:szCs w:val="18"/>
+          <w:shd w:val="clear" w:color="auto" w:fill="FAFAFA"/>
+        </w:rPr>
+        <w:t xml:space="preserve">    "</w:t>
+      </w:r>
+      <w:proofErr w:type="spellStart"/>
+      <w:r>
+        <w:rPr>
+          <w:rFonts w:ascii="Helvetica" w:hAnsi="Helvetica" w:cs="Helvetica"/>
+          <w:color w:val="505050"/>
+          <w:sz w:val="18"/>
+          <w:szCs w:val="18"/>
+          <w:shd w:val="clear" w:color="auto" w:fill="FAFAFA"/>
+        </w:rPr>
+        <w:t>errorMessage</w:t>
+      </w:r>
+      <w:proofErr w:type="spellEnd"/>
+      <w:r>
+        <w:rPr>
+          <w:rFonts w:ascii="Helvetica" w:hAnsi="Helvetica" w:cs="Helvetica"/>
+          <w:color w:val="505050"/>
+          <w:sz w:val="18"/>
+          <w:szCs w:val="18"/>
+          <w:shd w:val="clear" w:color="auto" w:fill="FAFAFA"/>
+        </w:rPr>
+        <w:t>": "",</w:t>
+      </w:r>
+    </w:p>
+    <w:p>
+      <w:pPr>
+        <w:pStyle w:val="NoSpacing"/>
+        <w:rPr>
+          <w:rFonts w:ascii="Helvetica" w:hAnsi="Helvetica" w:cs="Helvetica"/>
+          <w:color w:val="505050"/>
+          <w:sz w:val="18"/>
+          <w:szCs w:val="18"/>
+          <w:shd w:val="clear" w:color="auto" w:fill="FAFAFA"/>
+        </w:rPr>
+      </w:pPr>
+      <w:r>
+        <w:rPr>
+          <w:rFonts w:ascii="Helvetica" w:hAnsi="Helvetica" w:cs="Helvetica"/>
+          <w:color w:val="505050"/>
+          <w:sz w:val="18"/>
+          <w:szCs w:val="18"/>
+          <w:shd w:val="clear" w:color="auto" w:fill="FAFAFA"/>
+        </w:rPr>
+        <w:t xml:space="preserve">    "exception": null</w:t>
+      </w:r>
+    </w:p>
+    <w:p>
+      <w:pPr>
+        <w:pStyle w:val="NoSpacing"/>
+        <w:rPr>
+          <w:rFonts w:ascii="Helvetica" w:hAnsi="Helvetica" w:cs="Helvetica"/>
+          <w:color w:val="505050"/>
+          <w:sz w:val="18"/>
+          <w:szCs w:val="18"/>
+          <w:shd w:val="clear" w:color="auto" w:fill="FAFAFA"/>
+        </w:rPr>
+      </w:pPr>
+      <w:r>
+        <w:rPr>
+          <w:rFonts w:ascii="Helvetica" w:hAnsi="Helvetica" w:cs="Helvetica"/>
+          <w:color w:val="505050"/>
+          <w:sz w:val="18"/>
+          <w:szCs w:val="18"/>
+          <w:shd w:val="clear" w:color="auto" w:fill="FAFAFA"/>
+        </w:rPr>
+        <w:t>}</w:t>
+      </w:r>
+    </w:p>
+    <w:p>
+      <w:pPr>
+        <w:pStyle w:val="NoSpacing"/>
+        <w:rPr>
+          <w:rFonts w:ascii="Helvetica" w:hAnsi="Helvetica" w:cs="Helvetica"/>
+          <w:color w:val="505050"/>
+          <w:sz w:val="18"/>
+          <w:szCs w:val="18"/>
+          <w:shd w:val="clear" w:color="auto" w:fill="FAFAFA"/>
+        </w:rPr>
+      </w:pPr>
+    </w:p>
+    <w:p>
+      <w:pPr>
+        <w:pStyle w:val="NoSpacing"/>
+        <w:rPr>
+          <w:rFonts w:ascii="Helvetica" w:hAnsi="Helvetica" w:cs="Helvetica"/>
+          <w:color w:val="505050"/>
+          <w:sz w:val="18"/>
+          <w:szCs w:val="18"/>
+          <w:shd w:val="clear" w:color="auto" w:fill="FAFAFA"/>
+        </w:rPr>
+      </w:pPr>
+    </w:p>
+    <w:p>
+      <w:pPr>
+        <w:pStyle w:val="NoSpacing"/>
+        <w:rPr>
+          <w:rFonts w:ascii="Helvetica" w:hAnsi="Helvetica" w:cs="Helvetica"/>
+          <w:color w:val="505050"/>
+          <w:sz w:val="18"/>
+          <w:szCs w:val="18"/>
+          <w:shd w:val="clear" w:color="auto" w:fill="FAFAFA"/>
+        </w:rPr>
+      </w:pPr>
+    </w:p>
+    <w:p>
+      <w:pPr>
+        <w:pStyle w:val="NoSpacing"/>
+        <w:rPr>
+          <w:rFonts w:ascii="Helvetica" w:hAnsi="Helvetica" w:cs="Helvetica"/>
+          <w:color w:val="505050"/>
+          <w:sz w:val="18"/>
+          <w:szCs w:val="18"/>
+          <w:shd w:val="clear" w:color="auto" w:fill="FAFAFA"/>
+        </w:rPr>
+      </w:pPr>
+      <w:r>
+        <w:rPr>
+          <w:rFonts w:ascii="Helvetica" w:hAnsi="Helvetica" w:cs="Helvetica"/>
+          <w:color w:val="505050"/>
+          <w:sz w:val="18"/>
+          <w:szCs w:val="18"/>
+          <w:shd w:val="clear" w:color="auto" w:fill="FAFAFA"/>
+        </w:rPr>
+        <w:t>Sim Removal:</w:t>
+      </w:r>
+    </w:p>
+    <w:p>
+      <w:pPr>
+        <w:pStyle w:val="NoSpacing"/>
         <w:rPr>
           <w:rFonts w:ascii="Consolas" w:hAnsi="Consolas" w:cs="Consolas"/>
           <w:color w:val="2A00FF"/>
@@ -4140,9 +4542,98 @@
           <w:szCs w:val="20"/>
           <w:shd w:val="clear" w:color="auto" w:fill="E8F2FE"/>
         </w:rPr>
+      </w:pPr>
+      <w:proofErr w:type="spellStart"/>
+      <w:proofErr w:type="gramStart"/>
+      <w:r>
+        <w:rPr>
+          <w:rFonts w:ascii="Helvetica" w:hAnsi="Helvetica" w:cs="Helvetica"/>
+          <w:color w:val="505050"/>
+          <w:sz w:val="18"/>
+          <w:szCs w:val="18"/>
+          <w:shd w:val="clear" w:color="auto" w:fill="FAFAFA"/>
+        </w:rPr>
+        <w:t>Url</w:t>
+      </w:r>
+      <w:proofErr w:type="spellEnd"/>
+      <w:r>
+        <w:rPr>
+          <w:rFonts w:ascii="Helvetica" w:hAnsi="Helvetica" w:cs="Helvetica"/>
+          <w:color w:val="505050"/>
+          <w:sz w:val="18"/>
+          <w:szCs w:val="18"/>
+          <w:shd w:val="clear" w:color="auto" w:fill="FAFAFA"/>
+        </w:rPr>
+        <w:t xml:space="preserve"> :</w:t>
+      </w:r>
+      <w:proofErr w:type="gramEnd"/>
+      <w:r>
+        <w:rPr>
+          <w:rFonts w:ascii="Helvetica" w:hAnsi="Helvetica" w:cs="Helvetica"/>
+          <w:color w:val="505050"/>
+          <w:sz w:val="18"/>
+          <w:szCs w:val="18"/>
+          <w:shd w:val="clear" w:color="auto" w:fill="FAFAFA"/>
+        </w:rPr>
+        <w:t xml:space="preserve"> </w:t>
+      </w:r>
+      <w:r>
+        <w:rPr>
+          <w:rFonts w:ascii="Helvetica" w:hAnsi="Helvetica" w:cs="Helvetica"/>
+          <w:color w:val="505050"/>
+          <w:sz w:val="18"/>
+          <w:szCs w:val="18"/>
+          <w:shd w:val="clear" w:color="auto" w:fill="FAFAFA"/>
+        </w:rPr>
+        <w:t>localhost:8080/</w:t>
+      </w:r>
+      <w:proofErr w:type="spellStart"/>
+      <w:r>
+        <w:rPr>
+          <w:rFonts w:ascii="Helvetica" w:hAnsi="Helvetica" w:cs="Helvetica"/>
+          <w:color w:val="505050"/>
+          <w:sz w:val="18"/>
+          <w:szCs w:val="18"/>
+          <w:shd w:val="clear" w:color="auto" w:fill="FAFAFA"/>
+        </w:rPr>
         <w:t>gpstracking</w:t>
       </w:r>
       <w:proofErr w:type="spellEnd"/>
+      <w:r>
+        <w:rPr>
+          <w:rFonts w:ascii="Helvetica" w:hAnsi="Helvetica" w:cs="Helvetica"/>
+          <w:color w:val="505050"/>
+          <w:sz w:val="18"/>
+          <w:szCs w:val="18"/>
+          <w:shd w:val="clear" w:color="auto" w:fill="FAFAFA"/>
+        </w:rPr>
+        <w:t>/v1/</w:t>
+      </w:r>
+      <w:proofErr w:type="spellStart"/>
+      <w:r>
+        <w:rPr>
+          <w:rFonts w:ascii="Helvetica" w:hAnsi="Helvetica" w:cs="Helvetica"/>
+          <w:color w:val="505050"/>
+          <w:sz w:val="18"/>
+          <w:szCs w:val="18"/>
+          <w:shd w:val="clear" w:color="auto" w:fill="FAFAFA"/>
+        </w:rPr>
+        <w:t>simremoval</w:t>
+      </w:r>
+      <w:proofErr w:type="spellEnd"/>
+    </w:p>
+    <w:p>
+      <w:pPr>
+        <w:pStyle w:val="NoSpacing"/>
+        <w:rPr>
+          <w:rFonts w:ascii="Helvetica" w:hAnsi="Helvetica" w:cs="Helvetica"/>
+          <w:color w:val="505050"/>
+          <w:sz w:val="18"/>
+          <w:szCs w:val="18"/>
+          <w:shd w:val="clear" w:color="auto" w:fill="FAFAFA"/>
+        </w:rPr>
+      </w:pPr>
+      <w:proofErr w:type="gramStart"/>
       <w:r>
         <w:rPr>
           <w:rFonts w:ascii="Consolas" w:hAnsi="Consolas" w:cs="Consolas"/>
@@ -4151,9 +4642,9 @@
           <w:szCs w:val="20"/>
           <w:shd w:val="clear" w:color="auto" w:fill="E8F2FE"/>
         </w:rPr>
-        <w:t>/v1/</w:t>
-      </w:r>
-      <w:proofErr w:type="spellStart"/>
+        <w:t>Method :</w:t>
+      </w:r>
+      <w:proofErr w:type="gramEnd"/>
       <w:r>
         <w:rPr>
           <w:rFonts w:ascii="Consolas" w:hAnsi="Consolas" w:cs="Consolas"/>
@@ -4162,9 +4653,420 @@
           <w:szCs w:val="20"/>
           <w:shd w:val="clear" w:color="auto" w:fill="E8F2FE"/>
         </w:rPr>
-        <w:t>simremoval</w:t>
-      </w:r>
-      <w:proofErr w:type="spellEnd"/>
+        <w:t xml:space="preserve"> Post</w:t>
+      </w:r>
+    </w:p>
+    <w:p>
+      <w:pPr>
+        <w:pStyle w:val="NoSpacing"/>
+        <w:rPr>
+          <w:rFonts w:ascii="Helvetica" w:hAnsi="Helvetica" w:cs="Helvetica"/>
+          <w:color w:val="505050"/>
+          <w:sz w:val="18"/>
+          <w:szCs w:val="18"/>
+          <w:shd w:val="clear" w:color="auto" w:fill="FAFAFA"/>
+        </w:rPr>
+      </w:pPr>
+    </w:p>
+    <w:p>
+      <w:pPr>
+        <w:pStyle w:val="NoSpacing"/>
+        <w:rPr>
+          <w:rFonts w:ascii="Helvetica" w:hAnsi="Helvetica" w:cs="Helvetica"/>
+          <w:color w:val="505050"/>
+          <w:sz w:val="18"/>
+          <w:szCs w:val="18"/>
+          <w:shd w:val="clear" w:color="auto" w:fill="FAFAFA"/>
+        </w:rPr>
+      </w:pPr>
+      <w:r>
+        <w:rPr>
+          <w:rFonts w:ascii="Helvetica" w:hAnsi="Helvetica" w:cs="Helvetica"/>
+          <w:color w:val="505050"/>
+          <w:sz w:val="18"/>
+          <w:szCs w:val="18"/>
+          <w:shd w:val="clear" w:color="auto" w:fill="FAFAFA"/>
+        </w:rPr>
+        <w:t>Request:</w:t>
+      </w:r>
+    </w:p>
+    <w:p>
+      <w:pPr>
+        <w:pStyle w:val="NoSpacing"/>
+        <w:rPr>
+          <w:rFonts w:ascii="Helvetica" w:hAnsi="Helvetica" w:cs="Helvetica"/>
+          <w:color w:val="505050"/>
+          <w:sz w:val="18"/>
+          <w:szCs w:val="18"/>
+          <w:shd w:val="clear" w:color="auto" w:fill="FAFAFA"/>
+        </w:rPr>
+      </w:pPr>
+    </w:p>
+    <w:p>
+      <w:pPr>
+        <w:pStyle w:val="NoSpacing"/>
+        <w:rPr>
+          <w:rFonts w:ascii="Helvetica" w:hAnsi="Helvetica" w:cs="Helvetica"/>
+          <w:color w:val="505050"/>
+          <w:sz w:val="18"/>
+          <w:szCs w:val="18"/>
+          <w:shd w:val="clear" w:color="auto" w:fill="FAFAFA"/>
+        </w:rPr>
+      </w:pPr>
+      <w:r>
+        <w:rPr>
+          <w:rFonts w:ascii="Helvetica" w:hAnsi="Helvetica" w:cs="Helvetica"/>
+          <w:color w:val="505050"/>
+          <w:sz w:val="18"/>
+          <w:szCs w:val="18"/>
+          <w:shd w:val="clear" w:color="auto" w:fill="FAFAFA"/>
+        </w:rPr>
+        <w:t>{</w:t>
+      </w:r>
+    </w:p>
+    <w:p>
+      <w:pPr>
+        <w:pStyle w:val="NoSpacing"/>
+        <w:rPr>
+          <w:rFonts w:ascii="Helvetica" w:hAnsi="Helvetica" w:cs="Helvetica"/>
+          <w:color w:val="505050"/>
+          <w:sz w:val="18"/>
+          <w:szCs w:val="18"/>
+          <w:shd w:val="clear" w:color="auto" w:fill="FAFAFA"/>
+        </w:rPr>
+      </w:pPr>
+    </w:p>
+    <w:p>
+      <w:pPr>
+        <w:pStyle w:val="NoSpacing"/>
+        <w:rPr>
+          <w:rFonts w:ascii="Helvetica" w:hAnsi="Helvetica" w:cs="Helvetica"/>
+          <w:color w:val="505050"/>
+          <w:sz w:val="18"/>
+          <w:szCs w:val="18"/>
+          <w:shd w:val="clear" w:color="auto" w:fill="FAFAFA"/>
+        </w:rPr>
+      </w:pPr>
+      <w:r>
+        <w:rPr>
+          <w:rFonts w:ascii="Helvetica" w:hAnsi="Helvetica" w:cs="Helvetica"/>
+          <w:color w:val="505050"/>
+          <w:sz w:val="18"/>
+          <w:szCs w:val="18"/>
+          <w:shd w:val="clear" w:color="auto" w:fill="FAFAFA"/>
+        </w:rPr>
+        <w:tab/>
+        <w:t>"</w:t>
+      </w:r>
+      <w:proofErr w:type="spellStart"/>
+      <w:r>
+        <w:rPr>
+          <w:rFonts w:ascii="Helvetica" w:hAnsi="Helvetica" w:cs="Helvetica"/>
+          <w:color w:val="505050"/>
+          <w:sz w:val="18"/>
+          <w:szCs w:val="18"/>
+          <w:shd w:val="clear" w:color="auto" w:fill="FAFAFA"/>
+        </w:rPr>
+        <w:t>mobileNumber</w:t>
+      </w:r>
+      <w:proofErr w:type="spellEnd"/>
+      <w:r>
+        <w:rPr>
+          <w:rFonts w:ascii="Helvetica" w:hAnsi="Helvetica" w:cs="Helvetica"/>
+          <w:color w:val="505050"/>
+          <w:sz w:val="18"/>
+          <w:szCs w:val="18"/>
+          <w:shd w:val="clear" w:color="auto" w:fill="FAFAFA"/>
+        </w:rPr>
+        <w:t>"</w:t>
+      </w:r>
+      <w:r>
+        <w:rPr>
+          <w:rFonts w:ascii="Helvetica" w:hAnsi="Helvetica" w:cs="Helvetica"/>
+          <w:color w:val="505050"/>
+          <w:sz w:val="18"/>
+          <w:szCs w:val="18"/>
+          <w:shd w:val="clear" w:color="auto" w:fill="FAFAFA"/>
+        </w:rPr>
+        <w:tab/>
+        <w:t>: "9986238300",</w:t>
+      </w:r>
+    </w:p>
+    <w:p>
+      <w:pPr>
+        <w:pStyle w:val="NoSpacing"/>
+        <w:rPr>
+          <w:rFonts w:ascii="Helvetica" w:hAnsi="Helvetica" w:cs="Helvetica"/>
+          <w:color w:val="505050"/>
+          <w:sz w:val="18"/>
+          <w:szCs w:val="18"/>
+          <w:shd w:val="clear" w:color="auto" w:fill="FAFAFA"/>
+        </w:rPr>
+      </w:pPr>
+      <w:r>
+        <w:rPr>
+          <w:rFonts w:ascii="Helvetica" w:hAnsi="Helvetica" w:cs="Helvetica"/>
+          <w:color w:val="505050"/>
+          <w:sz w:val="18"/>
+          <w:szCs w:val="18"/>
+          <w:shd w:val="clear" w:color="auto" w:fill="FAFAFA"/>
+        </w:rPr>
+        <w:tab/>
+        <w:t>"</w:t>
+      </w:r>
+      <w:proofErr w:type="spellStart"/>
+      <w:r>
+        <w:rPr>
+          <w:rFonts w:ascii="Helvetica" w:hAnsi="Helvetica" w:cs="Helvetica"/>
+          <w:color w:val="505050"/>
+          <w:sz w:val="18"/>
+          <w:szCs w:val="18"/>
+          <w:shd w:val="clear" w:color="auto" w:fill="FAFAFA"/>
+        </w:rPr>
+        <w:t>imeiNum</w:t>
+      </w:r>
+      <w:proofErr w:type="spellEnd"/>
+      <w:r>
+        <w:rPr>
+          <w:rFonts w:ascii="Helvetica" w:hAnsi="Helvetica" w:cs="Helvetica"/>
+          <w:color w:val="505050"/>
+          <w:sz w:val="18"/>
+          <w:szCs w:val="18"/>
+          <w:shd w:val="clear" w:color="auto" w:fill="FAFAFA"/>
+        </w:rPr>
+        <w:t>"</w:t>
+      </w:r>
+      <w:r>
+        <w:rPr>
+          <w:rFonts w:ascii="Helvetica" w:hAnsi="Helvetica" w:cs="Helvetica"/>
+          <w:color w:val="505050"/>
+          <w:sz w:val="18"/>
+          <w:szCs w:val="18"/>
+          <w:shd w:val="clear" w:color="auto" w:fill="FAFAFA"/>
+        </w:rPr>
+        <w:tab/>
+      </w:r>
+      <w:r>
+        <w:rPr>
+          <w:rFonts w:ascii="Helvetica" w:hAnsi="Helvetica" w:cs="Helvetica"/>
+          <w:color w:val="505050"/>
+          <w:sz w:val="18"/>
+          <w:szCs w:val="18"/>
+          <w:shd w:val="clear" w:color="auto" w:fill="FAFAFA"/>
+        </w:rPr>
+        <w:tab/>
+        <w:t>: "9986238300123123",</w:t>
+      </w:r>
+    </w:p>
+    <w:p>
+      <w:pPr>
+        <w:pStyle w:val="NoSpacing"/>
+        <w:rPr>
+          <w:rFonts w:ascii="Helvetica" w:hAnsi="Helvetica" w:cs="Helvetica"/>
+          <w:color w:val="505050"/>
+          <w:sz w:val="18"/>
+          <w:szCs w:val="18"/>
+          <w:shd w:val="clear" w:color="auto" w:fill="FAFAFA"/>
+        </w:rPr>
+      </w:pPr>
+      <w:r>
+        <w:rPr>
+          <w:rFonts w:ascii="Helvetica" w:hAnsi="Helvetica" w:cs="Helvetica"/>
+          <w:color w:val="505050"/>
+          <w:sz w:val="18"/>
+          <w:szCs w:val="18"/>
+          <w:shd w:val="clear" w:color="auto" w:fill="FAFAFA"/>
+        </w:rPr>
+        <w:tab/>
+        <w:t>"longitude"</w:t>
+      </w:r>
+      <w:r>
+        <w:rPr>
+          <w:rFonts w:ascii="Helvetica" w:hAnsi="Helvetica" w:cs="Helvetica"/>
+          <w:color w:val="505050"/>
+          <w:sz w:val="18"/>
+          <w:szCs w:val="18"/>
+          <w:shd w:val="clear" w:color="auto" w:fill="FAFAFA"/>
+        </w:rPr>
+        <w:tab/>
+      </w:r>
+      <w:r>
+        <w:rPr>
+          <w:rFonts w:ascii="Helvetica" w:hAnsi="Helvetica" w:cs="Helvetica"/>
+          <w:color w:val="505050"/>
+          <w:sz w:val="18"/>
+          <w:szCs w:val="18"/>
+          <w:shd w:val="clear" w:color="auto" w:fill="FAFAFA"/>
+        </w:rPr>
+        <w:tab/>
+        <w:t>: "123.123.123",</w:t>
+      </w:r>
+    </w:p>
+    <w:p>
+      <w:pPr>
+        <w:pStyle w:val="NoSpacing"/>
+        <w:rPr>
+          <w:rFonts w:ascii="Helvetica" w:hAnsi="Helvetica" w:cs="Helvetica"/>
+          <w:color w:val="505050"/>
+          <w:sz w:val="18"/>
+          <w:szCs w:val="18"/>
+          <w:shd w:val="clear" w:color="auto" w:fill="FAFAFA"/>
+        </w:rPr>
+      </w:pPr>
+      <w:r>
+        <w:rPr>
+          <w:rFonts w:ascii="Helvetica" w:hAnsi="Helvetica" w:cs="Helvetica"/>
+          <w:color w:val="505050"/>
+          <w:sz w:val="18"/>
+          <w:szCs w:val="18"/>
+          <w:shd w:val="clear" w:color="auto" w:fill="FAFAFA"/>
+        </w:rPr>
+        <w:tab/>
+        <w:t>"</w:t>
+      </w:r>
+      <w:proofErr w:type="spellStart"/>
+      <w:r>
+        <w:rPr>
+          <w:rFonts w:ascii="Helvetica" w:hAnsi="Helvetica" w:cs="Helvetica"/>
+          <w:color w:val="505050"/>
+          <w:sz w:val="18"/>
+          <w:szCs w:val="18"/>
+          <w:shd w:val="clear" w:color="auto" w:fill="FAFAFA"/>
+        </w:rPr>
+        <w:t>lattitude</w:t>
+      </w:r>
+      <w:proofErr w:type="spellEnd"/>
+      <w:r>
+        <w:rPr>
+          <w:rFonts w:ascii="Helvetica" w:hAnsi="Helvetica" w:cs="Helvetica"/>
+          <w:color w:val="505050"/>
+          <w:sz w:val="18"/>
+          <w:szCs w:val="18"/>
+          <w:shd w:val="clear" w:color="auto" w:fill="FAFAFA"/>
+        </w:rPr>
+        <w:t>"</w:t>
+      </w:r>
+      <w:r>
+        <w:rPr>
+          <w:rFonts w:ascii="Helvetica" w:hAnsi="Helvetica" w:cs="Helvetica"/>
+          <w:color w:val="505050"/>
+          <w:sz w:val="18"/>
+          <w:szCs w:val="18"/>
+          <w:shd w:val="clear" w:color="auto" w:fill="FAFAFA"/>
+        </w:rPr>
+        <w:tab/>
+      </w:r>
+      <w:r>
+        <w:rPr>
+          <w:rFonts w:ascii="Helvetica" w:hAnsi="Helvetica" w:cs="Helvetica"/>
+          <w:color w:val="505050"/>
+          <w:sz w:val="18"/>
+          <w:szCs w:val="18"/>
+          <w:shd w:val="clear" w:color="auto" w:fill="FAFAFA"/>
+        </w:rPr>
+        <w:tab/>
+        <w:t>: "123.123.123",</w:t>
+      </w:r>
+    </w:p>
+    <w:p>
+      <w:pPr>
+        <w:pStyle w:val="NoSpacing"/>
+        <w:rPr>
+          <w:rFonts w:ascii="Helvetica" w:hAnsi="Helvetica" w:cs="Helvetica"/>
+          <w:color w:val="505050"/>
+          <w:sz w:val="18"/>
+          <w:szCs w:val="18"/>
+          <w:shd w:val="clear" w:color="auto" w:fill="FAFAFA"/>
+        </w:rPr>
+      </w:pPr>
+      <w:r>
+        <w:rPr>
+          <w:rFonts w:ascii="Helvetica" w:hAnsi="Helvetica" w:cs="Helvetica"/>
+          <w:color w:val="505050"/>
+          <w:sz w:val="18"/>
+          <w:szCs w:val="18"/>
+          <w:shd w:val="clear" w:color="auto" w:fill="FAFAFA"/>
+        </w:rPr>
+        <w:tab/>
+        <w:t>“image”</w:t>
+      </w:r>
+      <w:r>
+        <w:rPr>
+          <w:rFonts w:ascii="Helvetica" w:hAnsi="Helvetica" w:cs="Helvetica"/>
+          <w:color w:val="505050"/>
+          <w:sz w:val="18"/>
+          <w:szCs w:val="18"/>
+          <w:shd w:val="clear" w:color="auto" w:fill="FAFAFA"/>
+        </w:rPr>
+        <w:tab/>
+      </w:r>
+      <w:r>
+        <w:rPr>
+          <w:rFonts w:ascii="Helvetica" w:hAnsi="Helvetica" w:cs="Helvetica"/>
+          <w:color w:val="505050"/>
+          <w:sz w:val="18"/>
+          <w:szCs w:val="18"/>
+          <w:shd w:val="clear" w:color="auto" w:fill="FAFAFA"/>
+        </w:rPr>
+        <w:tab/>
+      </w:r>
+      <w:r>
+        <w:rPr>
+          <w:rFonts w:ascii="Helvetica" w:hAnsi="Helvetica" w:cs="Helvetica"/>
+          <w:color w:val="505050"/>
+          <w:sz w:val="18"/>
+          <w:szCs w:val="18"/>
+          <w:shd w:val="clear" w:color="auto" w:fill="FAFAFA"/>
+        </w:rPr>
+        <w:tab/>
+        <w:t>: “”</w:t>
+      </w:r>
+    </w:p>
+    <w:p>
+      <w:pPr>
+        <w:pStyle w:val="NoSpacing"/>
+        <w:rPr>
+          <w:rFonts w:ascii="Helvetica" w:hAnsi="Helvetica" w:cs="Helvetica"/>
+          <w:color w:val="505050"/>
+          <w:sz w:val="18"/>
+          <w:szCs w:val="18"/>
+          <w:shd w:val="clear" w:color="auto" w:fill="FAFAFA"/>
+        </w:rPr>
+      </w:pPr>
+    </w:p>
+    <w:p>
+      <w:pPr>
+        <w:pStyle w:val="NoSpacing"/>
+        <w:rPr>
+          <w:rFonts w:ascii="Helvetica" w:hAnsi="Helvetica" w:cs="Helvetica"/>
+          <w:color w:val="505050"/>
+          <w:sz w:val="18"/>
+          <w:szCs w:val="18"/>
+          <w:shd w:val="clear" w:color="auto" w:fill="FAFAFA"/>
+        </w:rPr>
+      </w:pPr>
+      <w:r>
+        <w:rPr>
+          <w:rFonts w:ascii="Helvetica" w:hAnsi="Helvetica" w:cs="Helvetica"/>
+          <w:color w:val="505050"/>
+          <w:sz w:val="18"/>
+          <w:szCs w:val="18"/>
+          <w:shd w:val="clear" w:color="auto" w:fill="FAFAFA"/>
+        </w:rPr>
+        <w:t>}</w:t>
+      </w:r>
+    </w:p>
+    <w:p>
+      <w:pPr>
+        <w:pStyle w:val="NoSpacing"/>
+        <w:rPr>
+          <w:rFonts w:ascii="Helvetica" w:hAnsi="Helvetica" w:cs="Helvetica"/>
+          <w:color w:val="505050"/>
+          <w:sz w:val="18"/>
+          <w:szCs w:val="18"/>
+          <w:shd w:val="clear" w:color="auto" w:fill="FAFAFA"/>
+        </w:rPr>
+      </w:pPr>
     </w:p>
     <w:p>
       <w:pPr>
@@ -4180,22 +5082,1000 @@
       <w:proofErr w:type="gramStart"/>
       <w:r>
         <w:rPr>
-          <w:rFonts w:ascii="Consolas" w:hAnsi="Consolas" w:cs="Consolas"/>
-          <w:color w:val="2A00FF"/>
-          <w:sz w:val="20"/>
-          <w:szCs w:val="20"/>
-          <w:shd w:val="clear" w:color="auto" w:fill="E8F2FE"/>
+          <w:rFonts w:ascii="Helvetica" w:hAnsi="Helvetica" w:cs="Helvetica"/>
+          <w:color w:val="505050"/>
+          <w:sz w:val="18"/>
+          <w:szCs w:val="18"/>
+          <w:shd w:val="clear" w:color="auto" w:fill="FAFAFA"/>
+        </w:rPr>
+        <w:t>Response :</w:t>
+      </w:r>
+      <w:proofErr w:type="gramEnd"/>
+    </w:p>
+    <w:p>
+      <w:pPr>
+        <w:pStyle w:val="NoSpacing"/>
+        <w:rPr>
+          <w:rFonts w:ascii="Helvetica" w:hAnsi="Helvetica" w:cs="Helvetica"/>
+          <w:color w:val="505050"/>
+          <w:sz w:val="18"/>
+          <w:szCs w:val="18"/>
+          <w:shd w:val="clear" w:color="auto" w:fill="FAFAFA"/>
+        </w:rPr>
+      </w:pPr>
+      <w:r>
+        <w:rPr>
+          <w:rFonts w:ascii="Helvetica" w:hAnsi="Helvetica" w:cs="Helvetica"/>
+          <w:color w:val="505050"/>
+          <w:sz w:val="18"/>
+          <w:szCs w:val="18"/>
+          <w:shd w:val="clear" w:color="auto" w:fill="FAFAFA"/>
+        </w:rPr>
+        <w:t>{</w:t>
+      </w:r>
+    </w:p>
+    <w:p>
+      <w:pPr>
+        <w:pStyle w:val="NoSpacing"/>
+        <w:rPr>
+          <w:rFonts w:ascii="Helvetica" w:hAnsi="Helvetica" w:cs="Helvetica"/>
+          <w:color w:val="505050"/>
+          <w:sz w:val="18"/>
+          <w:szCs w:val="18"/>
+          <w:shd w:val="clear" w:color="auto" w:fill="FAFAFA"/>
+        </w:rPr>
+      </w:pPr>
+      <w:r>
+        <w:rPr>
+          <w:rFonts w:ascii="Helvetica" w:hAnsi="Helvetica" w:cs="Helvetica"/>
+          <w:color w:val="505050"/>
+          <w:sz w:val="18"/>
+          <w:szCs w:val="18"/>
+          <w:shd w:val="clear" w:color="auto" w:fill="FAFAFA"/>
+        </w:rPr>
+        <w:t xml:space="preserve">    "</w:t>
+      </w:r>
+      <w:proofErr w:type="spellStart"/>
+      <w:r>
+        <w:rPr>
+          <w:rFonts w:ascii="Helvetica" w:hAnsi="Helvetica" w:cs="Helvetica"/>
+          <w:color w:val="505050"/>
+          <w:sz w:val="18"/>
+          <w:szCs w:val="18"/>
+          <w:shd w:val="clear" w:color="auto" w:fill="FAFAFA"/>
+        </w:rPr>
+        <w:t>responseCode</w:t>
+      </w:r>
+      <w:proofErr w:type="spellEnd"/>
+      <w:r>
+        <w:rPr>
+          <w:rFonts w:ascii="Helvetica" w:hAnsi="Helvetica" w:cs="Helvetica"/>
+          <w:color w:val="505050"/>
+          <w:sz w:val="18"/>
+          <w:szCs w:val="18"/>
+          <w:shd w:val="clear" w:color="auto" w:fill="FAFAFA"/>
+        </w:rPr>
+        <w:t>": 1000,</w:t>
+      </w:r>
+    </w:p>
+    <w:p>
+      <w:pPr>
+        <w:pStyle w:val="NoSpacing"/>
+        <w:rPr>
+          <w:rFonts w:ascii="Helvetica" w:hAnsi="Helvetica" w:cs="Helvetica"/>
+          <w:color w:val="505050"/>
+          <w:sz w:val="18"/>
+          <w:szCs w:val="18"/>
+          <w:shd w:val="clear" w:color="auto" w:fill="FAFAFA"/>
+        </w:rPr>
+      </w:pPr>
+      <w:r>
+        <w:rPr>
+          <w:rFonts w:ascii="Helvetica" w:hAnsi="Helvetica" w:cs="Helvetica"/>
+          <w:color w:val="505050"/>
+          <w:sz w:val="18"/>
+          <w:szCs w:val="18"/>
+          <w:shd w:val="clear" w:color="auto" w:fill="FAFAFA"/>
+        </w:rPr>
+        <w:t xml:space="preserve">    "status": "SUCCESS",</w:t>
+      </w:r>
+    </w:p>
+    <w:p>
+      <w:pPr>
+        <w:pStyle w:val="NoSpacing"/>
+        <w:rPr>
+          <w:rFonts w:ascii="Helvetica" w:hAnsi="Helvetica" w:cs="Helvetica"/>
+          <w:color w:val="505050"/>
+          <w:sz w:val="18"/>
+          <w:szCs w:val="18"/>
+          <w:shd w:val="clear" w:color="auto" w:fill="FAFAFA"/>
+        </w:rPr>
+      </w:pPr>
+      <w:r>
+        <w:rPr>
+          <w:rFonts w:ascii="Helvetica" w:hAnsi="Helvetica" w:cs="Helvetica"/>
+          <w:color w:val="505050"/>
+          <w:sz w:val="18"/>
+          <w:szCs w:val="18"/>
+          <w:shd w:val="clear" w:color="auto" w:fill="FAFAFA"/>
+        </w:rPr>
+        <w:t xml:space="preserve">    "message": "User Login success.",</w:t>
+      </w:r>
+    </w:p>
+    <w:p>
+      <w:pPr>
+        <w:pStyle w:val="NoSpacing"/>
+        <w:rPr>
+          <w:rFonts w:ascii="Helvetica" w:hAnsi="Helvetica" w:cs="Helvetica"/>
+          <w:color w:val="505050"/>
+          <w:sz w:val="18"/>
+          <w:szCs w:val="18"/>
+          <w:shd w:val="clear" w:color="auto" w:fill="FAFAFA"/>
+        </w:rPr>
+      </w:pPr>
+      <w:r>
+        <w:rPr>
+          <w:rFonts w:ascii="Helvetica" w:hAnsi="Helvetica" w:cs="Helvetica"/>
+          <w:color w:val="505050"/>
+          <w:sz w:val="18"/>
+          <w:szCs w:val="18"/>
+          <w:shd w:val="clear" w:color="auto" w:fill="FAFAFA"/>
+        </w:rPr>
+        <w:t xml:space="preserve">    "</w:t>
+      </w:r>
+      <w:proofErr w:type="spellStart"/>
+      <w:r>
+        <w:rPr>
+          <w:rFonts w:ascii="Helvetica" w:hAnsi="Helvetica" w:cs="Helvetica"/>
+          <w:color w:val="505050"/>
+          <w:sz w:val="18"/>
+          <w:szCs w:val="18"/>
+          <w:shd w:val="clear" w:color="auto" w:fill="FAFAFA"/>
+        </w:rPr>
+        <w:t>errorMessage</w:t>
+      </w:r>
+      <w:proofErr w:type="spellEnd"/>
+      <w:r>
+        <w:rPr>
+          <w:rFonts w:ascii="Helvetica" w:hAnsi="Helvetica" w:cs="Helvetica"/>
+          <w:color w:val="505050"/>
+          <w:sz w:val="18"/>
+          <w:szCs w:val="18"/>
+          <w:shd w:val="clear" w:color="auto" w:fill="FAFAFA"/>
+        </w:rPr>
+        <w:t>": "",</w:t>
+      </w:r>
+    </w:p>
+    <w:p>
+      <w:pPr>
+        <w:pStyle w:val="NoSpacing"/>
+        <w:rPr>
+          <w:rFonts w:ascii="Helvetica" w:hAnsi="Helvetica" w:cs="Helvetica"/>
+          <w:color w:val="505050"/>
+          <w:sz w:val="18"/>
+          <w:szCs w:val="18"/>
+          <w:shd w:val="clear" w:color="auto" w:fill="FAFAFA"/>
+        </w:rPr>
+      </w:pPr>
+      <w:r>
+        <w:rPr>
+          <w:rFonts w:ascii="Helvetica" w:hAnsi="Helvetica" w:cs="Helvetica"/>
+          <w:color w:val="505050"/>
+          <w:sz w:val="18"/>
+          <w:szCs w:val="18"/>
+          <w:shd w:val="clear" w:color="auto" w:fill="FAFAFA"/>
+        </w:rPr>
+        <w:t xml:space="preserve">    "exception": null</w:t>
+      </w:r>
+    </w:p>
+    <w:p>
+      <w:pPr>
+        <w:pStyle w:val="NoSpacing"/>
+        <w:rPr>
+          <w:rFonts w:ascii="Helvetica" w:hAnsi="Helvetica" w:cs="Helvetica"/>
+          <w:color w:val="505050"/>
+          <w:sz w:val="18"/>
+          <w:szCs w:val="18"/>
+          <w:shd w:val="clear" w:color="auto" w:fill="FAFAFA"/>
+        </w:rPr>
+      </w:pPr>
+      <w:r>
+        <w:rPr>
+          <w:rFonts w:ascii="Helvetica" w:hAnsi="Helvetica" w:cs="Helvetica"/>
+          <w:color w:val="505050"/>
+          <w:sz w:val="18"/>
+          <w:szCs w:val="18"/>
+          <w:shd w:val="clear" w:color="auto" w:fill="FAFAFA"/>
+        </w:rPr>
+        <w:t>}</w:t>
+      </w:r>
+    </w:p>
+    <w:p>
+      <w:pPr>
+        <w:pStyle w:val="NoSpacing"/>
+        <w:rPr>
+          <w:rFonts w:ascii="Helvetica" w:hAnsi="Helvetica" w:cs="Helvetica"/>
+          <w:color w:val="505050"/>
+          <w:sz w:val="18"/>
+          <w:szCs w:val="18"/>
+          <w:shd w:val="clear" w:color="auto" w:fill="FAFAFA"/>
+        </w:rPr>
+      </w:pPr>
+      <w:r>
+        <w:rPr>
+          <w:rFonts w:ascii="Helvetica" w:hAnsi="Helvetica" w:cs="Helvetica"/>
+          <w:color w:val="505050"/>
+          <w:sz w:val="18"/>
+          <w:szCs w:val="18"/>
+          <w:shd w:val="clear" w:color="auto" w:fill="FAFAFA"/>
+        </w:rPr>
+        <w:t>Error Response:</w:t>
+      </w:r>
+    </w:p>
+    <w:p>
+      <w:pPr>
+        <w:pStyle w:val="NoSpacing"/>
+        <w:rPr>
+          <w:rFonts w:ascii="Helvetica" w:hAnsi="Helvetica" w:cs="Helvetica"/>
+          <w:color w:val="505050"/>
+          <w:sz w:val="18"/>
+          <w:szCs w:val="18"/>
+          <w:shd w:val="clear" w:color="auto" w:fill="FAFAFA"/>
+        </w:rPr>
+      </w:pPr>
+      <w:r>
+        <w:rPr>
+          <w:rFonts w:ascii="Helvetica" w:hAnsi="Helvetica" w:cs="Helvetica"/>
+          <w:color w:val="505050"/>
+          <w:sz w:val="18"/>
+          <w:szCs w:val="18"/>
+          <w:shd w:val="clear" w:color="auto" w:fill="FAFAFA"/>
+        </w:rPr>
+        <w:t>{</w:t>
+      </w:r>
+    </w:p>
+    <w:p>
+      <w:pPr>
+        <w:pStyle w:val="NoSpacing"/>
+        <w:rPr>
+          <w:rFonts w:ascii="Helvetica" w:hAnsi="Helvetica" w:cs="Helvetica"/>
+          <w:color w:val="505050"/>
+          <w:sz w:val="18"/>
+          <w:szCs w:val="18"/>
+          <w:shd w:val="clear" w:color="auto" w:fill="FAFAFA"/>
+        </w:rPr>
+      </w:pPr>
+      <w:r>
+        <w:rPr>
+          <w:rFonts w:ascii="Helvetica" w:hAnsi="Helvetica" w:cs="Helvetica"/>
+          <w:color w:val="505050"/>
+          <w:sz w:val="18"/>
+          <w:szCs w:val="18"/>
+          <w:shd w:val="clear" w:color="auto" w:fill="FAFAFA"/>
+        </w:rPr>
+        <w:t xml:space="preserve">    "</w:t>
+      </w:r>
+      <w:proofErr w:type="spellStart"/>
+      <w:r>
+        <w:rPr>
+          <w:rFonts w:ascii="Helvetica" w:hAnsi="Helvetica" w:cs="Helvetica"/>
+          <w:color w:val="505050"/>
+          <w:sz w:val="18"/>
+          <w:szCs w:val="18"/>
+          <w:shd w:val="clear" w:color="auto" w:fill="FAFAFA"/>
+        </w:rPr>
+        <w:t>responseCode</w:t>
+      </w:r>
+      <w:proofErr w:type="spellEnd"/>
+      <w:r>
+        <w:rPr>
+          <w:rFonts w:ascii="Helvetica" w:hAnsi="Helvetica" w:cs="Helvetica"/>
+          <w:color w:val="505050"/>
+          <w:sz w:val="18"/>
+          <w:szCs w:val="18"/>
+          <w:shd w:val="clear" w:color="auto" w:fill="FAFAFA"/>
+        </w:rPr>
+        <w:t>": 10001,</w:t>
+      </w:r>
+    </w:p>
+    <w:p>
+      <w:pPr>
+        <w:pStyle w:val="NoSpacing"/>
+        <w:rPr>
+          <w:rFonts w:ascii="Helvetica" w:hAnsi="Helvetica" w:cs="Helvetica"/>
+          <w:color w:val="505050"/>
+          <w:sz w:val="18"/>
+          <w:szCs w:val="18"/>
+          <w:shd w:val="clear" w:color="auto" w:fill="FAFAFA"/>
+        </w:rPr>
+      </w:pPr>
+      <w:r>
+        <w:rPr>
+          <w:rFonts w:ascii="Helvetica" w:hAnsi="Helvetica" w:cs="Helvetica"/>
+          <w:color w:val="505050"/>
+          <w:sz w:val="18"/>
+          <w:szCs w:val="18"/>
+          <w:shd w:val="clear" w:color="auto" w:fill="FAFAFA"/>
+        </w:rPr>
+        <w:t xml:space="preserve">    "status": "FAILED",</w:t>
+      </w:r>
+    </w:p>
+    <w:p>
+      <w:pPr>
+        <w:pStyle w:val="NoSpacing"/>
+        <w:rPr>
+          <w:rFonts w:ascii="Helvetica" w:hAnsi="Helvetica" w:cs="Helvetica"/>
+          <w:color w:val="505050"/>
+          <w:sz w:val="18"/>
+          <w:szCs w:val="18"/>
+          <w:shd w:val="clear" w:color="auto" w:fill="FAFAFA"/>
+        </w:rPr>
+      </w:pPr>
+      <w:r>
+        <w:rPr>
+          <w:rFonts w:ascii="Helvetica" w:hAnsi="Helvetica" w:cs="Helvetica"/>
+          <w:color w:val="505050"/>
+          <w:sz w:val="18"/>
+          <w:szCs w:val="18"/>
+          <w:shd w:val="clear" w:color="auto" w:fill="FAFAFA"/>
+        </w:rPr>
+        <w:t xml:space="preserve">    "message": "",</w:t>
+      </w:r>
+    </w:p>
+    <w:p>
+      <w:pPr>
+        <w:pStyle w:val="NoSpacing"/>
+        <w:rPr>
+          <w:rFonts w:ascii="Helvetica" w:hAnsi="Helvetica" w:cs="Helvetica"/>
+          <w:color w:val="505050"/>
+          <w:sz w:val="18"/>
+          <w:szCs w:val="18"/>
+          <w:shd w:val="clear" w:color="auto" w:fill="FAFAFA"/>
+        </w:rPr>
+      </w:pPr>
+      <w:r>
+        <w:rPr>
+          <w:rFonts w:ascii="Helvetica" w:hAnsi="Helvetica" w:cs="Helvetica"/>
+          <w:color w:val="505050"/>
+          <w:sz w:val="18"/>
+          <w:szCs w:val="18"/>
+          <w:shd w:val="clear" w:color="auto" w:fill="FAFAFA"/>
+        </w:rPr>
+        <w:t xml:space="preserve">    "</w:t>
+      </w:r>
+      <w:proofErr w:type="spellStart"/>
+      <w:r>
+        <w:rPr>
+          <w:rFonts w:ascii="Helvetica" w:hAnsi="Helvetica" w:cs="Helvetica"/>
+          <w:color w:val="505050"/>
+          <w:sz w:val="18"/>
+          <w:szCs w:val="18"/>
+          <w:shd w:val="clear" w:color="auto" w:fill="FAFAFA"/>
+        </w:rPr>
+        <w:t>errorMessage</w:t>
+      </w:r>
+      <w:proofErr w:type="spellEnd"/>
+      <w:r>
+        <w:rPr>
+          <w:rFonts w:ascii="Helvetica" w:hAnsi="Helvetica" w:cs="Helvetica"/>
+          <w:color w:val="505050"/>
+          <w:sz w:val="18"/>
+          <w:szCs w:val="18"/>
+          <w:shd w:val="clear" w:color="auto" w:fill="FAFAFA"/>
+        </w:rPr>
+        <w:t>": "User Login Failed.",</w:t>
+      </w:r>
+    </w:p>
+    <w:p>
+      <w:pPr>
+        <w:pStyle w:val="NoSpacing"/>
+        <w:rPr>
+          <w:rFonts w:ascii="Helvetica" w:hAnsi="Helvetica" w:cs="Helvetica"/>
+          <w:color w:val="505050"/>
+          <w:sz w:val="18"/>
+          <w:szCs w:val="18"/>
+          <w:shd w:val="clear" w:color="auto" w:fill="FAFAFA"/>
+        </w:rPr>
+      </w:pPr>
+      <w:r>
+        <w:rPr>
+          <w:rFonts w:ascii="Helvetica" w:hAnsi="Helvetica" w:cs="Helvetica"/>
+          <w:color w:val="505050"/>
+          <w:sz w:val="18"/>
+          <w:szCs w:val="18"/>
+          <w:shd w:val="clear" w:color="auto" w:fill="FAFAFA"/>
+        </w:rPr>
+        <w:t xml:space="preserve">    "exception": null</w:t>
+      </w:r>
+    </w:p>
+    <w:p>
+      <w:pPr>
+        <w:pStyle w:val="NoSpacing"/>
+        <w:rPr>
+          <w:rFonts w:ascii="Helvetica" w:hAnsi="Helvetica" w:cs="Helvetica"/>
+          <w:color w:val="505050"/>
+          <w:sz w:val="18"/>
+          <w:szCs w:val="18"/>
+          <w:shd w:val="clear" w:color="auto" w:fill="FAFAFA"/>
+        </w:rPr>
+      </w:pPr>
+      <w:r>
+        <w:rPr>
+          <w:rFonts w:ascii="Helvetica" w:hAnsi="Helvetica" w:cs="Helvetica"/>
+          <w:color w:val="505050"/>
+          <w:sz w:val="18"/>
+          <w:szCs w:val="18"/>
+          <w:shd w:val="clear" w:color="auto" w:fill="FAFAFA"/>
+        </w:rPr>
+        <w:t>}</w:t>
+      </w:r>
+    </w:p>
+    <w:p>
+      <w:pPr>
+        <w:pStyle w:val="NoSpacing"/>
+      </w:pPr>
+    </w:p>
+    <w:p>
+      <w:pPr>
+        <w:pStyle w:val="NoSpacing"/>
+      </w:pPr>
+    </w:p>
+    <w:p>
+      <w:pPr>
+        <w:pStyle w:val="NoSpacing"/>
+      </w:pPr>
+      <w:r>
+        <w:t>Query Sim Removal:</w:t>
+      </w:r>
+    </w:p>
+    <w:p>
+      <w:pPr>
+        <w:pStyle w:val="NoSpacing"/>
+        <w:rPr>
+          <w:rFonts w:ascii="Helvetica" w:hAnsi="Helvetica" w:cs="Helvetica"/>
+          <w:color w:val="505050"/>
+          <w:sz w:val="18"/>
+          <w:szCs w:val="18"/>
+          <w:shd w:val="clear" w:color="auto" w:fill="FAFAFA"/>
+        </w:rPr>
+      </w:pPr>
+      <w:proofErr w:type="gramStart"/>
+      <w:r>
+        <w:t>URL :</w:t>
+      </w:r>
+      <w:proofErr w:type="gramEnd"/>
+      <w:r>
+        <w:t xml:space="preserve"> </w:t>
+      </w:r>
+      <w:r>
+        <w:rPr>
+          <w:rFonts w:ascii="Helvetica" w:hAnsi="Helvetica" w:cs="Helvetica"/>
+          <w:color w:val="505050"/>
+          <w:sz w:val="18"/>
+          <w:szCs w:val="18"/>
+          <w:shd w:val="clear" w:color="auto" w:fill="FAFAFA"/>
+        </w:rPr>
+        <w:t>localhost:8080/gpstracking/v1/querySimRemovalDetails?mobileNumber=9986238300</w:t>
+      </w:r>
+    </w:p>
+    <w:p>
+      <w:pPr>
+        <w:pStyle w:val="NoSpacing"/>
+        <w:rPr>
+          <w:rFonts w:ascii="Helvetica" w:hAnsi="Helvetica" w:cs="Helvetica"/>
+          <w:color w:val="505050"/>
+          <w:sz w:val="18"/>
+          <w:szCs w:val="18"/>
+          <w:shd w:val="clear" w:color="auto" w:fill="FAFAFA"/>
+        </w:rPr>
+      </w:pPr>
+      <w:proofErr w:type="gramStart"/>
+      <w:r>
+        <w:rPr>
+          <w:rFonts w:ascii="Helvetica" w:hAnsi="Helvetica" w:cs="Helvetica"/>
+          <w:color w:val="505050"/>
+          <w:sz w:val="18"/>
+          <w:szCs w:val="18"/>
+          <w:shd w:val="clear" w:color="auto" w:fill="FAFAFA"/>
         </w:rPr>
         <w:t>Method :</w:t>
       </w:r>
       <w:proofErr w:type="gramEnd"/>
       <w:r>
         <w:rPr>
-          <w:rFonts w:ascii="Consolas" w:hAnsi="Consolas" w:cs="Consolas"/>
-          <w:color w:val="2A00FF"/>
-          <w:sz w:val="20"/>
-          <w:szCs w:val="20"/>
-          <w:shd w:val="clear" w:color="auto" w:fill="E8F2FE"/>
+          <w:rFonts w:ascii="Helvetica" w:hAnsi="Helvetica" w:cs="Helvetica"/>
+          <w:color w:val="505050"/>
+          <w:sz w:val="18"/>
+          <w:szCs w:val="18"/>
+          <w:shd w:val="clear" w:color="auto" w:fill="FAFAFA"/>
+        </w:rPr>
+        <w:t xml:space="preserve"> Get</w:t>
+      </w:r>
+    </w:p>
+    <w:p>
+      <w:pPr>
+        <w:pStyle w:val="NoSpacing"/>
+        <w:rPr>
+          <w:rFonts w:ascii="Helvetica" w:hAnsi="Helvetica" w:cs="Helvetica"/>
+          <w:color w:val="505050"/>
+          <w:sz w:val="18"/>
+          <w:szCs w:val="18"/>
+          <w:shd w:val="clear" w:color="auto" w:fill="FAFAFA"/>
+        </w:rPr>
+      </w:pPr>
+      <w:proofErr w:type="gramStart"/>
+      <w:r>
+        <w:rPr>
+          <w:rFonts w:ascii="Helvetica" w:hAnsi="Helvetica" w:cs="Helvetica"/>
+          <w:color w:val="505050"/>
+          <w:sz w:val="18"/>
+          <w:szCs w:val="18"/>
+          <w:shd w:val="clear" w:color="auto" w:fill="FAFAFA"/>
+        </w:rPr>
+        <w:t>Response :</w:t>
+      </w:r>
+      <w:proofErr w:type="gramEnd"/>
+    </w:p>
+    <w:p>
+      <w:pPr>
+        <w:pStyle w:val="NoSpacing"/>
+        <w:rPr>
+          <w:rFonts w:ascii="Helvetica" w:hAnsi="Helvetica" w:cs="Helvetica"/>
+          <w:color w:val="505050"/>
+          <w:sz w:val="18"/>
+          <w:szCs w:val="18"/>
+          <w:shd w:val="clear" w:color="auto" w:fill="FAFAFA"/>
+        </w:rPr>
+      </w:pPr>
+    </w:p>
+    <w:p>
+      <w:pPr>
+        <w:pStyle w:val="NoSpacing"/>
+      </w:pPr>
+      <w:r>
+        <w:t>[</w:t>
+      </w:r>
+    </w:p>
+    <w:p>
+      <w:pPr>
+        <w:pStyle w:val="NoSpacing"/>
+      </w:pPr>
+      <w:r>
+        <w:t xml:space="preserve">    {</w:t>
+      </w:r>
+    </w:p>
+    <w:p>
+      <w:pPr>
+        <w:pStyle w:val="NoSpacing"/>
+      </w:pPr>
+      <w:r>
+        <w:t xml:space="preserve">        "id": 14,</w:t>
+      </w:r>
+    </w:p>
+    <w:p>
+      <w:pPr>
+        <w:pStyle w:val="NoSpacing"/>
+      </w:pPr>
+      <w:r>
+        <w:t xml:space="preserve">        "</w:t>
+      </w:r>
+      <w:proofErr w:type="spellStart"/>
+      <w:r>
+        <w:t>mobileNumber</w:t>
+      </w:r>
+      <w:proofErr w:type="spellEnd"/>
+      <w:r>
+        <w:t>": "9986238300",</w:t>
+      </w:r>
+    </w:p>
+    <w:p>
+      <w:pPr>
+        <w:pStyle w:val="NoSpacing"/>
+      </w:pPr>
+      <w:r>
+        <w:t xml:space="preserve">        "</w:t>
+      </w:r>
+      <w:proofErr w:type="spellStart"/>
+      <w:r>
+        <w:t>imeiNum</w:t>
+      </w:r>
+      <w:proofErr w:type="spellEnd"/>
+      <w:r>
+        <w:t>": "9986238300123123",</w:t>
+      </w:r>
+    </w:p>
+    <w:p>
+      <w:pPr>
+        <w:pStyle w:val="NoSpacing"/>
+      </w:pPr>
+      <w:r>
+        <w:t xml:space="preserve">        "longitude": "123.123.123",</w:t>
+      </w:r>
+    </w:p>
+    <w:p>
+      <w:pPr>
+        <w:pStyle w:val="NoSpacing"/>
+      </w:pPr>
+      <w:r>
+        <w:t xml:space="preserve">        "</w:t>
+      </w:r>
+      <w:proofErr w:type="spellStart"/>
+      <w:r>
+        <w:t>lattitude</w:t>
+      </w:r>
+      <w:proofErr w:type="spellEnd"/>
+      <w:r>
+        <w:t>": "123.123.123",</w:t>
+      </w:r>
+    </w:p>
+    <w:p>
+      <w:pPr>
+        <w:pStyle w:val="NoSpacing"/>
+      </w:pPr>
+      <w:r>
+        <w:t xml:space="preserve">        "</w:t>
+      </w:r>
+      <w:proofErr w:type="spellStart"/>
+      <w:r>
+        <w:t>insertedDate</w:t>
+      </w:r>
+      <w:proofErr w:type="spellEnd"/>
+      <w:r>
+        <w:t>": "2019-06-13",</w:t>
+      </w:r>
+    </w:p>
+    <w:p>
+      <w:pPr>
+        <w:pStyle w:val="NoSpacing"/>
+      </w:pPr>
+      <w:r>
+        <w:t xml:space="preserve">        "image": null</w:t>
+      </w:r>
+    </w:p>
+    <w:p>
+      <w:pPr>
+        <w:pStyle w:val="NoSpacing"/>
+      </w:pPr>
+      <w:r>
+        <w:t xml:space="preserve">    },</w:t>
+      </w:r>
+    </w:p>
+    <w:p>
+      <w:pPr>
+        <w:pStyle w:val="NoSpacing"/>
+      </w:pPr>
+      <w:r>
+        <w:t xml:space="preserve">    {</w:t>
+      </w:r>
+    </w:p>
+    <w:p>
+      <w:pPr>
+        <w:pStyle w:val="NoSpacing"/>
+      </w:pPr>
+      <w:r>
+        <w:t xml:space="preserve">        "id": 15,</w:t>
+      </w:r>
+    </w:p>
+    <w:p>
+      <w:pPr>
+        <w:pStyle w:val="NoSpacing"/>
+      </w:pPr>
+      <w:r>
+        <w:t xml:space="preserve">        "</w:t>
+      </w:r>
+      <w:proofErr w:type="spellStart"/>
+      <w:r>
+        <w:t>mobileNumber</w:t>
+      </w:r>
+      <w:proofErr w:type="spellEnd"/>
+      <w:r>
+        <w:t>": "9986238300",</w:t>
+      </w:r>
+    </w:p>
+    <w:p>
+      <w:pPr>
+        <w:pStyle w:val="NoSpacing"/>
+      </w:pPr>
+      <w:r>
+        <w:t xml:space="preserve">        "</w:t>
+      </w:r>
+      <w:proofErr w:type="spellStart"/>
+      <w:r>
+        <w:t>imeiNum</w:t>
+      </w:r>
+      <w:proofErr w:type="spellEnd"/>
+      <w:r>
+        <w:t>": "9986238300123123",</w:t>
+      </w:r>
+    </w:p>
+    <w:p>
+      <w:pPr>
+        <w:pStyle w:val="NoSpacing"/>
+      </w:pPr>
+      <w:r>
+        <w:t xml:space="preserve">        "longitude": "123.123.123",</w:t>
+      </w:r>
+    </w:p>
+    <w:p>
+      <w:pPr>
+        <w:pStyle w:val="NoSpacing"/>
+      </w:pPr>
+      <w:r>
+        <w:t xml:space="preserve">        "</w:t>
+      </w:r>
+      <w:proofErr w:type="spellStart"/>
+      <w:r>
+        <w:t>lattitude</w:t>
+      </w:r>
+      <w:proofErr w:type="spellEnd"/>
+      <w:r>
+        <w:t>": "123.123.123",</w:t>
+      </w:r>
+    </w:p>
+    <w:p>
+      <w:pPr>
+        <w:pStyle w:val="NoSpacing"/>
+      </w:pPr>
+      <w:r>
+        <w:t xml:space="preserve">        "</w:t>
+      </w:r>
+      <w:proofErr w:type="spellStart"/>
+      <w:r>
+        <w:t>insertedDate</w:t>
+      </w:r>
+      <w:proofErr w:type="spellEnd"/>
+      <w:r>
+        <w:t>": "2019-06-13",</w:t>
+      </w:r>
+    </w:p>
+    <w:p>
+      <w:pPr>
+        <w:pStyle w:val="NoSpacing"/>
+      </w:pPr>
+      <w:r>
+        <w:t xml:space="preserve">        "image": null</w:t>
+      </w:r>
+    </w:p>
+    <w:p>
+      <w:pPr>
+        <w:pStyle w:val="NoSpacing"/>
+      </w:pPr>
+      <w:r>
+        <w:t xml:space="preserve">    },</w:t>
+      </w:r>
+    </w:p>
+    <w:p>
+      <w:pPr>
+        <w:pStyle w:val="NoSpacing"/>
+      </w:pPr>
+      <w:r>
+        <w:lastRenderedPageBreak/>
+        <w:t xml:space="preserve">    {</w:t>
+      </w:r>
+    </w:p>
+    <w:p>
+      <w:pPr>
+        <w:pStyle w:val="NoSpacing"/>
+      </w:pPr>
+      <w:r>
+        <w:t xml:space="preserve">        "id": 16,</w:t>
+      </w:r>
+    </w:p>
+    <w:p>
+      <w:pPr>
+        <w:pStyle w:val="NoSpacing"/>
+      </w:pPr>
+      <w:r>
+        <w:t xml:space="preserve">        "</w:t>
+      </w:r>
+      <w:proofErr w:type="spellStart"/>
+      <w:r>
+        <w:t>mobileNumber</w:t>
+      </w:r>
+      <w:proofErr w:type="spellEnd"/>
+      <w:r>
+        <w:t>": "9986238300",</w:t>
+      </w:r>
+    </w:p>
+    <w:p>
+      <w:pPr>
+        <w:pStyle w:val="NoSpacing"/>
+      </w:pPr>
+      <w:r>
+        <w:t xml:space="preserve">        "</w:t>
+      </w:r>
+      <w:proofErr w:type="spellStart"/>
+      <w:r>
+        <w:t>imeiNum</w:t>
+      </w:r>
+      <w:proofErr w:type="spellEnd"/>
+      <w:r>
+        <w:t>": "9986238300123123",</w:t>
+      </w:r>
+    </w:p>
+    <w:p>
+      <w:pPr>
+        <w:pStyle w:val="NoSpacing"/>
+      </w:pPr>
+      <w:r>
+        <w:t xml:space="preserve">        "longitude": "123.123.123",</w:t>
+      </w:r>
+    </w:p>
+    <w:p>
+      <w:pPr>
+        <w:pStyle w:val="NoSpacing"/>
+      </w:pPr>
+      <w:r>
+        <w:t xml:space="preserve">        "</w:t>
+      </w:r>
+      <w:proofErr w:type="spellStart"/>
+      <w:r>
+        <w:t>lattitude</w:t>
+      </w:r>
+      <w:proofErr w:type="spellEnd"/>
+      <w:r>
+        <w:t>": "123.123.123",</w:t>
+      </w:r>
+    </w:p>
+    <w:p>
+      <w:pPr>
+        <w:pStyle w:val="NoSpacing"/>
+      </w:pPr>
+      <w:r>
+        <w:t xml:space="preserve">        "</w:t>
+      </w:r>
+      <w:proofErr w:type="spellStart"/>
+      <w:r>
+        <w:t>insertedDate</w:t>
+      </w:r>
+      <w:proofErr w:type="spellEnd"/>
+      <w:r>
+        <w:t>": "2019-06-13",</w:t>
+      </w:r>
+    </w:p>
+    <w:p>
+      <w:pPr>
+        <w:pStyle w:val="NoSpacing"/>
+      </w:pPr>
+      <w:r>
+        <w:t xml:space="preserve">        "image": null</w:t>
+      </w:r>
+    </w:p>
+    <w:p>
+      <w:pPr>
+        <w:pStyle w:val="NoSpacing"/>
+      </w:pPr>
+      <w:r>
+        <w:t xml:space="preserve">    }</w:t>
+      </w:r>
+    </w:p>
+    <w:p>
+      <w:pPr>
+        <w:pStyle w:val="NoSpacing"/>
+      </w:pPr>
+      <w:r>
+        <w:t>]</w:t>
+      </w:r>
+    </w:p>
+    <w:p>
+      <w:pPr>
+        <w:pStyle w:val="NoSpacing"/>
+      </w:pPr>
+    </w:p>
+    <w:p>
+      <w:pPr>
+        <w:pStyle w:val="NoSpacing"/>
+      </w:pPr>
+      <w:proofErr w:type="spellStart"/>
+      <w:proofErr w:type="gramStart"/>
+      <w:r>
+        <w:t>Emeregency</w:t>
+      </w:r>
+      <w:proofErr w:type="spellEnd"/>
+      <w:r>
+        <w:t xml:space="preserve"> :</w:t>
+      </w:r>
+      <w:proofErr w:type="gramEnd"/>
+    </w:p>
+    <w:p>
+      <w:pPr>
+        <w:pStyle w:val="NoSpacing"/>
+      </w:pPr>
+    </w:p>
+    <w:p>
+      <w:pPr>
+        <w:pStyle w:val="NoSpacing"/>
+        <w:rPr>
+          <w:rFonts w:ascii="Helvetica" w:hAnsi="Helvetica" w:cs="Helvetica"/>
+          <w:color w:val="505050"/>
+          <w:sz w:val="18"/>
+          <w:szCs w:val="18"/>
+          <w:shd w:val="clear" w:color="auto" w:fill="FAFAFA"/>
+        </w:rPr>
+      </w:pPr>
+      <w:proofErr w:type="gramStart"/>
+      <w:r>
+        <w:t>URL :</w:t>
+      </w:r>
+      <w:proofErr w:type="gramEnd"/>
+      <w:r>
+        <w:t xml:space="preserve"> </w:t>
+      </w:r>
+      <w:r>
+        <w:rPr>
+          <w:rFonts w:ascii="Helvetica" w:hAnsi="Helvetica" w:cs="Helvetica"/>
+          <w:color w:val="505050"/>
+          <w:sz w:val="18"/>
+          <w:szCs w:val="18"/>
+          <w:shd w:val="clear" w:color="auto" w:fill="FAFAFA"/>
+        </w:rPr>
+        <w:t>localhost:8080/</w:t>
+      </w:r>
+      <w:proofErr w:type="spellStart"/>
+      <w:r>
+        <w:rPr>
+          <w:rFonts w:ascii="Helvetica" w:hAnsi="Helvetica" w:cs="Helvetica"/>
+          <w:color w:val="505050"/>
+          <w:sz w:val="18"/>
+          <w:szCs w:val="18"/>
+          <w:shd w:val="clear" w:color="auto" w:fill="FAFAFA"/>
+        </w:rPr>
+        <w:t>gpstracking</w:t>
+      </w:r>
+      <w:proofErr w:type="spellEnd"/>
+      <w:r>
+        <w:rPr>
+          <w:rFonts w:ascii="Helvetica" w:hAnsi="Helvetica" w:cs="Helvetica"/>
+          <w:color w:val="505050"/>
+          <w:sz w:val="18"/>
+          <w:szCs w:val="18"/>
+          <w:shd w:val="clear" w:color="auto" w:fill="FAFAFA"/>
+        </w:rPr>
+        <w:t>/v1/</w:t>
+      </w:r>
+      <w:proofErr w:type="spellStart"/>
+      <w:r>
+        <w:rPr>
+          <w:rFonts w:ascii="Helvetica" w:hAnsi="Helvetica" w:cs="Helvetica"/>
+          <w:color w:val="505050"/>
+          <w:sz w:val="18"/>
+          <w:szCs w:val="18"/>
+          <w:shd w:val="clear" w:color="auto" w:fill="FAFAFA"/>
+        </w:rPr>
+        <w:t>emeregency</w:t>
+      </w:r>
+      <w:proofErr w:type="spellEnd"/>
+    </w:p>
+    <w:p>
+      <w:pPr>
+        <w:pStyle w:val="NoSpacing"/>
+        <w:rPr>
+          <w:rFonts w:ascii="Helvetica" w:hAnsi="Helvetica" w:cs="Helvetica"/>
+          <w:color w:val="505050"/>
+          <w:sz w:val="18"/>
+          <w:szCs w:val="18"/>
+          <w:shd w:val="clear" w:color="auto" w:fill="FAFAFA"/>
+        </w:rPr>
+      </w:pPr>
+      <w:proofErr w:type="gramStart"/>
+      <w:r>
+        <w:rPr>
+          <w:rFonts w:ascii="Helvetica" w:hAnsi="Helvetica" w:cs="Helvetica"/>
+          <w:color w:val="505050"/>
+          <w:sz w:val="18"/>
+          <w:szCs w:val="18"/>
+          <w:shd w:val="clear" w:color="auto" w:fill="FAFAFA"/>
+        </w:rPr>
+        <w:t>Method ;</w:t>
+      </w:r>
+      <w:proofErr w:type="gramEnd"/>
+      <w:r>
+        <w:rPr>
+          <w:rFonts w:ascii="Helvetica" w:hAnsi="Helvetica" w:cs="Helvetica"/>
+          <w:color w:val="505050"/>
+          <w:sz w:val="18"/>
+          <w:szCs w:val="18"/>
+          <w:shd w:val="clear" w:color="auto" w:fill="FAFAFA"/>
         </w:rPr>
         <w:t xml:space="preserve"> Post</w:t>
       </w:r>
@@ -4211,54 +6091,6 @@
           <w:shd w:val="clear" w:color="auto" w:fill="FAFAFA"/>
         </w:rPr>
       </w:pPr>
-    </w:p>
-    <w:p>
-      <w:pPr>
-        <w:pStyle w:val="NoSpacing"/>
-        <w:rPr>
-          <w:rFonts w:ascii="Helvetica" w:hAnsi="Helvetica" w:cs="Helvetica"/>
-          <w:color w:val="505050"/>
-          <w:sz w:val="18"/>
-          <w:szCs w:val="18"/>
-          <w:shd w:val="clear" w:color="auto" w:fill="FAFAFA"/>
-        </w:rPr>
-      </w:pPr>
-    </w:p>
-    <w:p>
-      <w:pPr>
-        <w:pStyle w:val="NoSpacing"/>
-        <w:rPr>
-          <w:rFonts w:ascii="Helvetica" w:hAnsi="Helvetica" w:cs="Helvetica"/>
-          <w:color w:val="505050"/>
-          <w:sz w:val="18"/>
-          <w:szCs w:val="18"/>
-          <w:shd w:val="clear" w:color="auto" w:fill="FAFAFA"/>
-        </w:rPr>
-      </w:pPr>
-    </w:p>
-    <w:p>
-      <w:pPr>
-        <w:pStyle w:val="NoSpacing"/>
-        <w:rPr>
-          <w:rFonts w:ascii="Helvetica" w:hAnsi="Helvetica" w:cs="Helvetica"/>
-          <w:color w:val="505050"/>
-          <w:sz w:val="18"/>
-          <w:szCs w:val="18"/>
-          <w:shd w:val="clear" w:color="auto" w:fill="FAFAFA"/>
-        </w:rPr>
-      </w:pPr>
-    </w:p>
-    <w:p>
-      <w:pPr>
-        <w:pStyle w:val="NoSpacing"/>
-        <w:rPr>
-          <w:rFonts w:ascii="Helvetica" w:hAnsi="Helvetica" w:cs="Helvetica"/>
-          <w:color w:val="505050"/>
-          <w:sz w:val="18"/>
-          <w:szCs w:val="18"/>
-          <w:shd w:val="clear" w:color="auto" w:fill="FAFAFA"/>
-        </w:rPr>
-      </w:pPr>
       <w:proofErr w:type="gramStart"/>
       <w:r>
         <w:rPr>
@@ -4268,6 +6100,340 @@
           <w:szCs w:val="18"/>
           <w:shd w:val="clear" w:color="auto" w:fill="FAFAFA"/>
         </w:rPr>
+        <w:t>Request :</w:t>
+      </w:r>
+      <w:proofErr w:type="gramEnd"/>
+      <w:r>
+        <w:rPr>
+          <w:rFonts w:ascii="Helvetica" w:hAnsi="Helvetica" w:cs="Helvetica"/>
+          <w:color w:val="505050"/>
+          <w:sz w:val="18"/>
+          <w:szCs w:val="18"/>
+          <w:shd w:val="clear" w:color="auto" w:fill="FAFAFA"/>
+        </w:rPr>
+        <w:t xml:space="preserve"> </w:t>
+      </w:r>
+    </w:p>
+    <w:p>
+      <w:pPr>
+        <w:pStyle w:val="NoSpacing"/>
+        <w:rPr>
+          <w:rFonts w:ascii="Helvetica" w:hAnsi="Helvetica" w:cs="Helvetica"/>
+          <w:color w:val="505050"/>
+          <w:sz w:val="18"/>
+          <w:szCs w:val="18"/>
+          <w:shd w:val="clear" w:color="auto" w:fill="FAFAFA"/>
+        </w:rPr>
+      </w:pPr>
+      <w:r>
+        <w:rPr>
+          <w:rFonts w:ascii="Helvetica" w:hAnsi="Helvetica" w:cs="Helvetica"/>
+          <w:color w:val="505050"/>
+          <w:sz w:val="18"/>
+          <w:szCs w:val="18"/>
+          <w:shd w:val="clear" w:color="auto" w:fill="FAFAFA"/>
+        </w:rPr>
+        <w:t>{</w:t>
+      </w:r>
+    </w:p>
+    <w:p>
+      <w:pPr>
+        <w:pStyle w:val="NoSpacing"/>
+        <w:rPr>
+          <w:rFonts w:ascii="Helvetica" w:hAnsi="Helvetica" w:cs="Helvetica"/>
+          <w:color w:val="505050"/>
+          <w:sz w:val="18"/>
+          <w:szCs w:val="18"/>
+          <w:shd w:val="clear" w:color="auto" w:fill="FAFAFA"/>
+        </w:rPr>
+      </w:pPr>
+    </w:p>
+    <w:p>
+      <w:pPr>
+        <w:pStyle w:val="NoSpacing"/>
+        <w:rPr>
+          <w:rFonts w:ascii="Helvetica" w:hAnsi="Helvetica" w:cs="Helvetica"/>
+          <w:color w:val="505050"/>
+          <w:sz w:val="18"/>
+          <w:szCs w:val="18"/>
+          <w:shd w:val="clear" w:color="auto" w:fill="FAFAFA"/>
+        </w:rPr>
+      </w:pPr>
+      <w:r>
+        <w:rPr>
+          <w:rFonts w:ascii="Helvetica" w:hAnsi="Helvetica" w:cs="Helvetica"/>
+          <w:color w:val="505050"/>
+          <w:sz w:val="18"/>
+          <w:szCs w:val="18"/>
+          <w:shd w:val="clear" w:color="auto" w:fill="FAFAFA"/>
+        </w:rPr>
+        <w:tab/>
+        <w:t>"</w:t>
+      </w:r>
+      <w:proofErr w:type="spellStart"/>
+      <w:r>
+        <w:rPr>
+          <w:rFonts w:ascii="Helvetica" w:hAnsi="Helvetica" w:cs="Helvetica"/>
+          <w:color w:val="505050"/>
+          <w:sz w:val="18"/>
+          <w:szCs w:val="18"/>
+          <w:shd w:val="clear" w:color="auto" w:fill="FAFAFA"/>
+        </w:rPr>
+        <w:t>mobileNumber</w:t>
+      </w:r>
+      <w:proofErr w:type="spellEnd"/>
+      <w:r>
+        <w:rPr>
+          <w:rFonts w:ascii="Helvetica" w:hAnsi="Helvetica" w:cs="Helvetica"/>
+          <w:color w:val="505050"/>
+          <w:sz w:val="18"/>
+          <w:szCs w:val="18"/>
+          <w:shd w:val="clear" w:color="auto" w:fill="FAFAFA"/>
+        </w:rPr>
+        <w:t>"</w:t>
+      </w:r>
+      <w:r>
+        <w:rPr>
+          <w:rFonts w:ascii="Helvetica" w:hAnsi="Helvetica" w:cs="Helvetica"/>
+          <w:color w:val="505050"/>
+          <w:sz w:val="18"/>
+          <w:szCs w:val="18"/>
+          <w:shd w:val="clear" w:color="auto" w:fill="FAFAFA"/>
+        </w:rPr>
+        <w:tab/>
+        <w:t>: "9986238300",</w:t>
+      </w:r>
+    </w:p>
+    <w:p>
+      <w:pPr>
+        <w:pStyle w:val="NoSpacing"/>
+        <w:rPr>
+          <w:rFonts w:ascii="Helvetica" w:hAnsi="Helvetica" w:cs="Helvetica"/>
+          <w:color w:val="505050"/>
+          <w:sz w:val="18"/>
+          <w:szCs w:val="18"/>
+          <w:shd w:val="clear" w:color="auto" w:fill="FAFAFA"/>
+        </w:rPr>
+      </w:pPr>
+      <w:r>
+        <w:rPr>
+          <w:rFonts w:ascii="Helvetica" w:hAnsi="Helvetica" w:cs="Helvetica"/>
+          <w:color w:val="505050"/>
+          <w:sz w:val="18"/>
+          <w:szCs w:val="18"/>
+          <w:shd w:val="clear" w:color="auto" w:fill="FAFAFA"/>
+        </w:rPr>
+        <w:tab/>
+        <w:t>"</w:t>
+      </w:r>
+      <w:proofErr w:type="spellStart"/>
+      <w:r>
+        <w:rPr>
+          <w:rFonts w:ascii="Helvetica" w:hAnsi="Helvetica" w:cs="Helvetica"/>
+          <w:color w:val="505050"/>
+          <w:sz w:val="18"/>
+          <w:szCs w:val="18"/>
+          <w:shd w:val="clear" w:color="auto" w:fill="FAFAFA"/>
+        </w:rPr>
+        <w:t>imeiNum</w:t>
+      </w:r>
+      <w:proofErr w:type="spellEnd"/>
+      <w:r>
+        <w:rPr>
+          <w:rFonts w:ascii="Helvetica" w:hAnsi="Helvetica" w:cs="Helvetica"/>
+          <w:color w:val="505050"/>
+          <w:sz w:val="18"/>
+          <w:szCs w:val="18"/>
+          <w:shd w:val="clear" w:color="auto" w:fill="FAFAFA"/>
+        </w:rPr>
+        <w:t>"</w:t>
+      </w:r>
+      <w:r>
+        <w:rPr>
+          <w:rFonts w:ascii="Helvetica" w:hAnsi="Helvetica" w:cs="Helvetica"/>
+          <w:color w:val="505050"/>
+          <w:sz w:val="18"/>
+          <w:szCs w:val="18"/>
+          <w:shd w:val="clear" w:color="auto" w:fill="FAFAFA"/>
+        </w:rPr>
+        <w:tab/>
+      </w:r>
+      <w:r>
+        <w:rPr>
+          <w:rFonts w:ascii="Helvetica" w:hAnsi="Helvetica" w:cs="Helvetica"/>
+          <w:color w:val="505050"/>
+          <w:sz w:val="18"/>
+          <w:szCs w:val="18"/>
+          <w:shd w:val="clear" w:color="auto" w:fill="FAFAFA"/>
+        </w:rPr>
+        <w:tab/>
+        <w:t>: "9986238300123123",</w:t>
+      </w:r>
+    </w:p>
+    <w:p>
+      <w:pPr>
+        <w:pStyle w:val="NoSpacing"/>
+        <w:rPr>
+          <w:rFonts w:ascii="Helvetica" w:hAnsi="Helvetica" w:cs="Helvetica"/>
+          <w:color w:val="505050"/>
+          <w:sz w:val="18"/>
+          <w:szCs w:val="18"/>
+          <w:shd w:val="clear" w:color="auto" w:fill="FAFAFA"/>
+        </w:rPr>
+      </w:pPr>
+      <w:r>
+        <w:rPr>
+          <w:rFonts w:ascii="Helvetica" w:hAnsi="Helvetica" w:cs="Helvetica"/>
+          <w:color w:val="505050"/>
+          <w:sz w:val="18"/>
+          <w:szCs w:val="18"/>
+          <w:shd w:val="clear" w:color="auto" w:fill="FAFAFA"/>
+        </w:rPr>
+        <w:tab/>
+        <w:t>"longitude"</w:t>
+      </w:r>
+      <w:r>
+        <w:rPr>
+          <w:rFonts w:ascii="Helvetica" w:hAnsi="Helvetica" w:cs="Helvetica"/>
+          <w:color w:val="505050"/>
+          <w:sz w:val="18"/>
+          <w:szCs w:val="18"/>
+          <w:shd w:val="clear" w:color="auto" w:fill="FAFAFA"/>
+        </w:rPr>
+        <w:tab/>
+      </w:r>
+      <w:r>
+        <w:rPr>
+          <w:rFonts w:ascii="Helvetica" w:hAnsi="Helvetica" w:cs="Helvetica"/>
+          <w:color w:val="505050"/>
+          <w:sz w:val="18"/>
+          <w:szCs w:val="18"/>
+          <w:shd w:val="clear" w:color="auto" w:fill="FAFAFA"/>
+        </w:rPr>
+        <w:tab/>
+        <w:t>: "123.123.123",</w:t>
+      </w:r>
+    </w:p>
+    <w:p>
+      <w:pPr>
+        <w:pStyle w:val="NoSpacing"/>
+        <w:rPr>
+          <w:rFonts w:ascii="Helvetica" w:hAnsi="Helvetica" w:cs="Helvetica"/>
+          <w:color w:val="505050"/>
+          <w:sz w:val="18"/>
+          <w:szCs w:val="18"/>
+          <w:shd w:val="clear" w:color="auto" w:fill="FAFAFA"/>
+        </w:rPr>
+      </w:pPr>
+      <w:r>
+        <w:rPr>
+          <w:rFonts w:ascii="Helvetica" w:hAnsi="Helvetica" w:cs="Helvetica"/>
+          <w:color w:val="505050"/>
+          <w:sz w:val="18"/>
+          <w:szCs w:val="18"/>
+          <w:shd w:val="clear" w:color="auto" w:fill="FAFAFA"/>
+        </w:rPr>
+        <w:tab/>
+        <w:t>"</w:t>
+      </w:r>
+      <w:proofErr w:type="spellStart"/>
+      <w:r>
+        <w:rPr>
+          <w:rFonts w:ascii="Helvetica" w:hAnsi="Helvetica" w:cs="Helvetica"/>
+          <w:color w:val="505050"/>
+          <w:sz w:val="18"/>
+          <w:szCs w:val="18"/>
+          <w:shd w:val="clear" w:color="auto" w:fill="FAFAFA"/>
+        </w:rPr>
+        <w:t>lattitude</w:t>
+      </w:r>
+      <w:proofErr w:type="spellEnd"/>
+      <w:r>
+        <w:rPr>
+          <w:rFonts w:ascii="Helvetica" w:hAnsi="Helvetica" w:cs="Helvetica"/>
+          <w:color w:val="505050"/>
+          <w:sz w:val="18"/>
+          <w:szCs w:val="18"/>
+          <w:shd w:val="clear" w:color="auto" w:fill="FAFAFA"/>
+        </w:rPr>
+        <w:t>"</w:t>
+      </w:r>
+      <w:r>
+        <w:rPr>
+          <w:rFonts w:ascii="Helvetica" w:hAnsi="Helvetica" w:cs="Helvetica"/>
+          <w:color w:val="505050"/>
+          <w:sz w:val="18"/>
+          <w:szCs w:val="18"/>
+          <w:shd w:val="clear" w:color="auto" w:fill="FAFAFA"/>
+        </w:rPr>
+        <w:tab/>
+      </w:r>
+      <w:r>
+        <w:rPr>
+          <w:rFonts w:ascii="Helvetica" w:hAnsi="Helvetica" w:cs="Helvetica"/>
+          <w:color w:val="505050"/>
+          <w:sz w:val="18"/>
+          <w:szCs w:val="18"/>
+          <w:shd w:val="clear" w:color="auto" w:fill="FAFAFA"/>
+        </w:rPr>
+        <w:tab/>
+        <w:t>: "123.123.123"</w:t>
+      </w:r>
+    </w:p>
+    <w:p>
+      <w:pPr>
+        <w:pStyle w:val="NoSpacing"/>
+        <w:rPr>
+          <w:rFonts w:ascii="Helvetica" w:hAnsi="Helvetica" w:cs="Helvetica"/>
+          <w:color w:val="505050"/>
+          <w:sz w:val="18"/>
+          <w:szCs w:val="18"/>
+          <w:shd w:val="clear" w:color="auto" w:fill="FAFAFA"/>
+        </w:rPr>
+      </w:pPr>
+      <w:r>
+        <w:rPr>
+          <w:rFonts w:ascii="Helvetica" w:hAnsi="Helvetica" w:cs="Helvetica"/>
+          <w:color w:val="505050"/>
+          <w:sz w:val="18"/>
+          <w:szCs w:val="18"/>
+          <w:shd w:val="clear" w:color="auto" w:fill="FAFAFA"/>
+        </w:rPr>
+        <w:t>}</w:t>
+      </w:r>
+    </w:p>
+    <w:p>
+      <w:pPr>
+        <w:pStyle w:val="NoSpacing"/>
+        <w:rPr>
+          <w:rFonts w:ascii="Helvetica" w:hAnsi="Helvetica" w:cs="Helvetica"/>
+          <w:color w:val="505050"/>
+          <w:sz w:val="18"/>
+          <w:szCs w:val="18"/>
+          <w:shd w:val="clear" w:color="auto" w:fill="FAFAFA"/>
+        </w:rPr>
+      </w:pPr>
+    </w:p>
+    <w:p>
+      <w:pPr>
+        <w:pStyle w:val="NoSpacing"/>
+        <w:rPr>
+          <w:rFonts w:ascii="Helvetica" w:hAnsi="Helvetica" w:cs="Helvetica"/>
+          <w:color w:val="505050"/>
+          <w:sz w:val="18"/>
+          <w:szCs w:val="18"/>
+          <w:shd w:val="clear" w:color="auto" w:fill="FAFAFA"/>
+        </w:rPr>
+      </w:pPr>
+      <w:proofErr w:type="gramStart"/>
+      <w:r>
+        <w:rPr>
+          <w:rFonts w:ascii="Helvetica" w:hAnsi="Helvetica" w:cs="Helvetica"/>
+          <w:color w:val="505050"/>
+          <w:sz w:val="18"/>
+          <w:szCs w:val="18"/>
+          <w:shd w:val="clear" w:color="auto" w:fill="FAFAFA"/>
+        </w:rPr>
         <w:t>Response :</w:t>
       </w:r>
       <w:proofErr w:type="gramEnd"/>
@@ -4283,411 +6449,399 @@
           <w:shd w:val="clear" w:color="auto" w:fill="FAFAFA"/>
         </w:rPr>
       </w:pPr>
-      <w:r>
-        <w:rPr>
-          <w:rFonts w:ascii="Helvetica" w:hAnsi="Helvetica" w:cs="Helvetica"/>
-          <w:color w:val="505050"/>
-          <w:sz w:val="18"/>
-          <w:szCs w:val="18"/>
-          <w:shd w:val="clear" w:color="auto" w:fill="FAFAFA"/>
-        </w:rPr>
+    </w:p>
+    <w:p>
+      <w:pPr>
+        <w:pStyle w:val="NoSpacing"/>
+      </w:pPr>
+      <w:r>
         <w:t>{</w:t>
       </w:r>
     </w:p>
     <w:p>
       <w:pPr>
         <w:pStyle w:val="NoSpacing"/>
-        <w:rPr>
-          <w:rFonts w:ascii="Helvetica" w:hAnsi="Helvetica" w:cs="Helvetica"/>
-          <w:color w:val="505050"/>
-          <w:sz w:val="18"/>
-          <w:szCs w:val="18"/>
-          <w:shd w:val="clear" w:color="auto" w:fill="FAFAFA"/>
-        </w:rPr>
-      </w:pPr>
-      <w:r>
-        <w:rPr>
-          <w:rFonts w:ascii="Helvetica" w:hAnsi="Helvetica" w:cs="Helvetica"/>
-          <w:color w:val="505050"/>
-          <w:sz w:val="18"/>
-          <w:szCs w:val="18"/>
-          <w:shd w:val="clear" w:color="auto" w:fill="FAFAFA"/>
-        </w:rPr>
+      </w:pPr>
+      <w:r>
         <w:t xml:space="preserve">    "</w:t>
       </w:r>
       <w:proofErr w:type="spellStart"/>
       <w:r>
-        <w:rPr>
-          <w:rFonts w:ascii="Helvetica" w:hAnsi="Helvetica" w:cs="Helvetica"/>
-          <w:color w:val="505050"/>
-          <w:sz w:val="18"/>
-          <w:szCs w:val="18"/>
-          <w:shd w:val="clear" w:color="auto" w:fill="FAFAFA"/>
-        </w:rPr>
         <w:t>responseCode</w:t>
       </w:r>
       <w:proofErr w:type="spellEnd"/>
       <w:r>
-        <w:rPr>
-          <w:rFonts w:ascii="Helvetica" w:hAnsi="Helvetica" w:cs="Helvetica"/>
-          <w:color w:val="505050"/>
-          <w:sz w:val="18"/>
-          <w:szCs w:val="18"/>
-          <w:shd w:val="clear" w:color="auto" w:fill="FAFAFA"/>
-        </w:rPr>
         <w:t>": 1000,</w:t>
       </w:r>
     </w:p>
     <w:p>
       <w:pPr>
         <w:pStyle w:val="NoSpacing"/>
-        <w:rPr>
-          <w:rFonts w:ascii="Helvetica" w:hAnsi="Helvetica" w:cs="Helvetica"/>
-          <w:color w:val="505050"/>
-          <w:sz w:val="18"/>
-          <w:szCs w:val="18"/>
-          <w:shd w:val="clear" w:color="auto" w:fill="FAFAFA"/>
-        </w:rPr>
-      </w:pPr>
-      <w:r>
-        <w:rPr>
-          <w:rFonts w:ascii="Helvetica" w:hAnsi="Helvetica" w:cs="Helvetica"/>
-          <w:color w:val="505050"/>
-          <w:sz w:val="18"/>
-          <w:szCs w:val="18"/>
-          <w:shd w:val="clear" w:color="auto" w:fill="FAFAFA"/>
-        </w:rPr>
+      </w:pPr>
+      <w:r>
         <w:t xml:space="preserve">    "status": "SUCCESS",</w:t>
       </w:r>
     </w:p>
     <w:p>
       <w:pPr>
         <w:pStyle w:val="NoSpacing"/>
-        <w:rPr>
-          <w:rFonts w:ascii="Helvetica" w:hAnsi="Helvetica" w:cs="Helvetica"/>
-          <w:color w:val="505050"/>
-          <w:sz w:val="18"/>
-          <w:szCs w:val="18"/>
-          <w:shd w:val="clear" w:color="auto" w:fill="FAFAFA"/>
-        </w:rPr>
-      </w:pPr>
-      <w:r>
-        <w:rPr>
-          <w:rFonts w:ascii="Helvetica" w:hAnsi="Helvetica" w:cs="Helvetica"/>
-          <w:color w:val="505050"/>
-          <w:sz w:val="18"/>
-          <w:szCs w:val="18"/>
-          <w:shd w:val="clear" w:color="auto" w:fill="FAFAFA"/>
-        </w:rPr>
-        <w:t xml:space="preserve">    "message": "User Login success.",</w:t>
-      </w:r>
-    </w:p>
-    <w:p>
-      <w:pPr>
-        <w:pStyle w:val="NoSpacing"/>
-        <w:rPr>
-          <w:rFonts w:ascii="Helvetica" w:hAnsi="Helvetica" w:cs="Helvetica"/>
-          <w:color w:val="505050"/>
-          <w:sz w:val="18"/>
-          <w:szCs w:val="18"/>
-          <w:shd w:val="clear" w:color="auto" w:fill="FAFAFA"/>
-        </w:rPr>
-      </w:pPr>
-      <w:r>
-        <w:rPr>
-          <w:rFonts w:ascii="Helvetica" w:hAnsi="Helvetica" w:cs="Helvetica"/>
-          <w:color w:val="505050"/>
-          <w:sz w:val="18"/>
-          <w:szCs w:val="18"/>
-          <w:shd w:val="clear" w:color="auto" w:fill="FAFAFA"/>
-        </w:rPr>
+      </w:pPr>
+      <w:r>
+        <w:t xml:space="preserve">    "message": "Activity success.",</w:t>
+      </w:r>
+    </w:p>
+    <w:p>
+      <w:pPr>
+        <w:pStyle w:val="NoSpacing"/>
+      </w:pPr>
+      <w:r>
         <w:t xml:space="preserve">    "</w:t>
       </w:r>
       <w:proofErr w:type="spellStart"/>
       <w:r>
-        <w:rPr>
-          <w:rFonts w:ascii="Helvetica" w:hAnsi="Helvetica" w:cs="Helvetica"/>
-          <w:color w:val="505050"/>
-          <w:sz w:val="18"/>
-          <w:szCs w:val="18"/>
-          <w:shd w:val="clear" w:color="auto" w:fill="FAFAFA"/>
-        </w:rPr>
         <w:t>errorMessage</w:t>
       </w:r>
       <w:proofErr w:type="spellEnd"/>
       <w:r>
-        <w:rPr>
-          <w:rFonts w:ascii="Helvetica" w:hAnsi="Helvetica" w:cs="Helvetica"/>
-          <w:color w:val="505050"/>
-          <w:sz w:val="18"/>
-          <w:szCs w:val="18"/>
-          <w:shd w:val="clear" w:color="auto" w:fill="FAFAFA"/>
-        </w:rPr>
         <w:t>": "",</w:t>
       </w:r>
     </w:p>
     <w:p>
       <w:pPr>
         <w:pStyle w:val="NoSpacing"/>
-        <w:rPr>
-          <w:rFonts w:ascii="Helvetica" w:hAnsi="Helvetica" w:cs="Helvetica"/>
-          <w:color w:val="505050"/>
-          <w:sz w:val="18"/>
-          <w:szCs w:val="18"/>
-          <w:shd w:val="clear" w:color="auto" w:fill="FAFAFA"/>
-        </w:rPr>
-      </w:pPr>
-      <w:r>
-        <w:rPr>
-          <w:rFonts w:ascii="Helvetica" w:hAnsi="Helvetica" w:cs="Helvetica"/>
-          <w:color w:val="505050"/>
-          <w:sz w:val="18"/>
-          <w:szCs w:val="18"/>
-          <w:shd w:val="clear" w:color="auto" w:fill="FAFAFA"/>
-        </w:rPr>
+      </w:pPr>
+      <w:r>
         <w:t xml:space="preserve">    "exception": null</w:t>
       </w:r>
     </w:p>
     <w:p>
       <w:pPr>
         <w:pStyle w:val="NoSpacing"/>
-        <w:rPr>
-          <w:rFonts w:ascii="Helvetica" w:hAnsi="Helvetica" w:cs="Helvetica"/>
-          <w:color w:val="505050"/>
-          <w:sz w:val="18"/>
-          <w:szCs w:val="18"/>
-          <w:shd w:val="clear" w:color="auto" w:fill="FAFAFA"/>
-        </w:rPr>
-      </w:pPr>
-      <w:r>
-        <w:rPr>
-          <w:rFonts w:ascii="Helvetica" w:hAnsi="Helvetica" w:cs="Helvetica"/>
-          <w:color w:val="505050"/>
-          <w:sz w:val="18"/>
-          <w:szCs w:val="18"/>
-          <w:shd w:val="clear" w:color="auto" w:fill="FAFAFA"/>
-        </w:rPr>
+      </w:pPr>
+      <w:r>
         <w:t>}</w:t>
       </w:r>
     </w:p>
     <w:p>
       <w:pPr>
         <w:pStyle w:val="NoSpacing"/>
-        <w:rPr>
-          <w:rFonts w:ascii="Helvetica" w:hAnsi="Helvetica" w:cs="Helvetica"/>
-          <w:color w:val="505050"/>
-          <w:sz w:val="18"/>
-          <w:szCs w:val="18"/>
-          <w:shd w:val="clear" w:color="auto" w:fill="FAFAFA"/>
-        </w:rPr>
-      </w:pPr>
-      <w:r>
-        <w:rPr>
-          <w:rFonts w:ascii="Helvetica" w:hAnsi="Helvetica" w:cs="Helvetica"/>
-          <w:color w:val="505050"/>
-          <w:sz w:val="18"/>
-          <w:szCs w:val="18"/>
-          <w:shd w:val="clear" w:color="auto" w:fill="FAFAFA"/>
-        </w:rPr>
-        <w:t>Error Response:</w:t>
-      </w:r>
-    </w:p>
-    <w:p>
-      <w:pPr>
-        <w:pStyle w:val="NoSpacing"/>
-        <w:rPr>
-          <w:rFonts w:ascii="Helvetica" w:hAnsi="Helvetica" w:cs="Helvetica"/>
-          <w:color w:val="505050"/>
-          <w:sz w:val="18"/>
-          <w:szCs w:val="18"/>
-          <w:shd w:val="clear" w:color="auto" w:fill="FAFAFA"/>
-        </w:rPr>
-      </w:pPr>
-      <w:r>
-        <w:rPr>
-          <w:rFonts w:ascii="Helvetica" w:hAnsi="Helvetica" w:cs="Helvetica"/>
-          <w:color w:val="505050"/>
-          <w:sz w:val="18"/>
-          <w:szCs w:val="18"/>
-          <w:shd w:val="clear" w:color="auto" w:fill="FAFAFA"/>
-        </w:rPr>
+      </w:pPr>
+    </w:p>
+    <w:p>
+      <w:pPr>
+        <w:pStyle w:val="NoSpacing"/>
+      </w:pPr>
+      <w:r>
+        <w:t>User GPS tracking details:</w:t>
+      </w:r>
+    </w:p>
+    <w:p>
+      <w:pPr>
+        <w:pStyle w:val="NoSpacing"/>
+        <w:rPr>
+          <w:rFonts w:ascii="Helvetica" w:hAnsi="Helvetica" w:cs="Helvetica"/>
+          <w:color w:val="505050"/>
+          <w:sz w:val="18"/>
+          <w:szCs w:val="18"/>
+          <w:shd w:val="clear" w:color="auto" w:fill="FAFAFA"/>
+        </w:rPr>
+      </w:pPr>
+      <w:proofErr w:type="gramStart"/>
+      <w:r>
+        <w:t>URL :</w:t>
+      </w:r>
+      <w:proofErr w:type="gramEnd"/>
+      <w:r>
+        <w:t xml:space="preserve"> </w:t>
+      </w:r>
+      <w:r>
+        <w:rPr>
+          <w:rFonts w:ascii="Helvetica" w:hAnsi="Helvetica" w:cs="Helvetica"/>
+          <w:color w:val="505050"/>
+          <w:sz w:val="18"/>
+          <w:szCs w:val="18"/>
+          <w:shd w:val="clear" w:color="auto" w:fill="FAFAFA"/>
+        </w:rPr>
+        <w:t>localhost:8080/</w:t>
+      </w:r>
+      <w:proofErr w:type="spellStart"/>
+      <w:r>
+        <w:rPr>
+          <w:rFonts w:ascii="Helvetica" w:hAnsi="Helvetica" w:cs="Helvetica"/>
+          <w:color w:val="505050"/>
+          <w:sz w:val="18"/>
+          <w:szCs w:val="18"/>
+          <w:shd w:val="clear" w:color="auto" w:fill="FAFAFA"/>
+        </w:rPr>
+        <w:t>gpstracking</w:t>
+      </w:r>
+      <w:proofErr w:type="spellEnd"/>
+      <w:r>
+        <w:rPr>
+          <w:rFonts w:ascii="Helvetica" w:hAnsi="Helvetica" w:cs="Helvetica"/>
+          <w:color w:val="505050"/>
+          <w:sz w:val="18"/>
+          <w:szCs w:val="18"/>
+          <w:shd w:val="clear" w:color="auto" w:fill="FAFAFA"/>
+        </w:rPr>
+        <w:t>/v1/</w:t>
+      </w:r>
+      <w:proofErr w:type="spellStart"/>
+      <w:r>
+        <w:rPr>
+          <w:rFonts w:ascii="Helvetica" w:hAnsi="Helvetica" w:cs="Helvetica"/>
+          <w:color w:val="505050"/>
+          <w:sz w:val="18"/>
+          <w:szCs w:val="18"/>
+          <w:shd w:val="clear" w:color="auto" w:fill="FAFAFA"/>
+        </w:rPr>
+        <w:t>addUserGpsTrackingDetails</w:t>
+      </w:r>
+      <w:proofErr w:type="spellEnd"/>
+    </w:p>
+    <w:p>
+      <w:pPr>
+        <w:pStyle w:val="NoSpacing"/>
+        <w:rPr>
+          <w:rFonts w:ascii="Helvetica" w:hAnsi="Helvetica" w:cs="Helvetica"/>
+          <w:color w:val="505050"/>
+          <w:sz w:val="18"/>
+          <w:szCs w:val="18"/>
+          <w:shd w:val="clear" w:color="auto" w:fill="FAFAFA"/>
+        </w:rPr>
+      </w:pPr>
+      <w:proofErr w:type="gramStart"/>
+      <w:r>
+        <w:rPr>
+          <w:rFonts w:ascii="Helvetica" w:hAnsi="Helvetica" w:cs="Helvetica"/>
+          <w:color w:val="505050"/>
+          <w:sz w:val="18"/>
+          <w:szCs w:val="18"/>
+          <w:shd w:val="clear" w:color="auto" w:fill="FAFAFA"/>
+        </w:rPr>
+        <w:t>Method :</w:t>
+      </w:r>
+      <w:proofErr w:type="gramEnd"/>
+      <w:r>
+        <w:rPr>
+          <w:rFonts w:ascii="Helvetica" w:hAnsi="Helvetica" w:cs="Helvetica"/>
+          <w:color w:val="505050"/>
+          <w:sz w:val="18"/>
+          <w:szCs w:val="18"/>
+          <w:shd w:val="clear" w:color="auto" w:fill="FAFAFA"/>
+        </w:rPr>
+        <w:t xml:space="preserve"> Post</w:t>
+      </w:r>
+    </w:p>
+    <w:p>
+      <w:pPr>
+        <w:pStyle w:val="NoSpacing"/>
+        <w:rPr>
+          <w:rFonts w:ascii="Helvetica" w:hAnsi="Helvetica" w:cs="Helvetica"/>
+          <w:color w:val="505050"/>
+          <w:sz w:val="18"/>
+          <w:szCs w:val="18"/>
+          <w:shd w:val="clear" w:color="auto" w:fill="FAFAFA"/>
+        </w:rPr>
+      </w:pPr>
+      <w:proofErr w:type="gramStart"/>
+      <w:r>
+        <w:rPr>
+          <w:rFonts w:ascii="Helvetica" w:hAnsi="Helvetica" w:cs="Helvetica"/>
+          <w:color w:val="505050"/>
+          <w:sz w:val="18"/>
+          <w:szCs w:val="18"/>
+          <w:shd w:val="clear" w:color="auto" w:fill="FAFAFA"/>
+        </w:rPr>
+        <w:t>Request :</w:t>
+      </w:r>
+      <w:proofErr w:type="gramEnd"/>
+    </w:p>
+    <w:p>
+      <w:pPr>
+        <w:pStyle w:val="NoSpacing"/>
+      </w:pPr>
+      <w:r>
         <w:t>{</w:t>
       </w:r>
     </w:p>
     <w:p>
       <w:pPr>
         <w:pStyle w:val="NoSpacing"/>
-        <w:rPr>
-          <w:rFonts w:ascii="Helvetica" w:hAnsi="Helvetica" w:cs="Helvetica"/>
-          <w:color w:val="505050"/>
-          <w:sz w:val="18"/>
-          <w:szCs w:val="18"/>
-          <w:shd w:val="clear" w:color="auto" w:fill="FAFAFA"/>
-        </w:rPr>
-      </w:pPr>
-      <w:r>
-        <w:rPr>
-          <w:rFonts w:ascii="Helvetica" w:hAnsi="Helvetica" w:cs="Helvetica"/>
-          <w:color w:val="505050"/>
-          <w:sz w:val="18"/>
-          <w:szCs w:val="18"/>
-          <w:shd w:val="clear" w:color="auto" w:fill="FAFAFA"/>
-        </w:rPr>
+      </w:pPr>
+      <w:r>
+        <w:tab/>
+        <w:t>"</w:t>
+      </w:r>
+      <w:proofErr w:type="spellStart"/>
+      <w:r>
+        <w:t>mobileNumber</w:t>
+      </w:r>
+      <w:proofErr w:type="spellEnd"/>
+      <w:r>
+        <w:t>"</w:t>
+      </w:r>
+      <w:r>
+        <w:tab/>
+        <w:t>: "9986238300",</w:t>
+      </w:r>
+    </w:p>
+    <w:p>
+      <w:pPr>
+        <w:pStyle w:val="NoSpacing"/>
+      </w:pPr>
+      <w:r>
+        <w:tab/>
+        <w:t>"</w:t>
+      </w:r>
+      <w:proofErr w:type="spellStart"/>
+      <w:r>
+        <w:t>imeiNum</w:t>
+      </w:r>
+      <w:proofErr w:type="spellEnd"/>
+      <w:r>
+        <w:t>"</w:t>
+      </w:r>
+      <w:r>
+        <w:tab/>
+      </w:r>
+      <w:r>
+        <w:tab/>
+        <w:t>: "9986238300123123",</w:t>
+      </w:r>
+    </w:p>
+    <w:p>
+      <w:pPr>
+        <w:pStyle w:val="NoSpacing"/>
+      </w:pPr>
+      <w:r>
+        <w:tab/>
+        <w:t>"longitude"</w:t>
+      </w:r>
+      <w:r>
+        <w:tab/>
+      </w:r>
+      <w:r>
+        <w:tab/>
+        <w:t>: "123.123.123",</w:t>
+      </w:r>
+      <w:bookmarkStart w:id="0" w:name="_GoBack"/>
+      <w:bookmarkEnd w:id="0"/>
+    </w:p>
+    <w:p>
+      <w:pPr>
+        <w:pStyle w:val="NoSpacing"/>
+      </w:pPr>
+      <w:r>
+        <w:tab/>
+        <w:t>"</w:t>
+      </w:r>
+      <w:proofErr w:type="spellStart"/>
+      <w:r>
+        <w:t>lattitude</w:t>
+      </w:r>
+      <w:proofErr w:type="spellEnd"/>
+      <w:r>
+        <w:t>"</w:t>
+      </w:r>
+      <w:r>
+        <w:tab/>
+      </w:r>
+      <w:r>
+        <w:tab/>
+        <w:t>: "123.123.123"</w:t>
+      </w:r>
+    </w:p>
+    <w:p>
+      <w:pPr>
+        <w:pStyle w:val="NoSpacing"/>
+      </w:pPr>
+      <w:r>
+        <w:t>}</w:t>
+      </w:r>
+    </w:p>
+    <w:p>
+      <w:pPr>
+        <w:pStyle w:val="NoSpacing"/>
+      </w:pPr>
+    </w:p>
+    <w:p>
+      <w:pPr>
+        <w:pStyle w:val="NoSpacing"/>
+      </w:pPr>
+      <w:r>
+        <w:t>Response:</w:t>
+      </w:r>
+    </w:p>
+    <w:p>
+      <w:pPr>
+        <w:pStyle w:val="NoSpacing"/>
+      </w:pPr>
+      <w:r>
+        <w:t>{</w:t>
+      </w:r>
+    </w:p>
+    <w:p>
+      <w:pPr>
+        <w:pStyle w:val="NoSpacing"/>
+      </w:pPr>
+      <w:r>
         <w:t xml:space="preserve">    "</w:t>
       </w:r>
       <w:proofErr w:type="spellStart"/>
       <w:r>
-        <w:rPr>
-          <w:rFonts w:ascii="Helvetica" w:hAnsi="Helvetica" w:cs="Helvetica"/>
-          <w:color w:val="505050"/>
-          <w:sz w:val="18"/>
-          <w:szCs w:val="18"/>
-          <w:shd w:val="clear" w:color="auto" w:fill="FAFAFA"/>
-        </w:rPr>
         <w:t>responseCode</w:t>
       </w:r>
       <w:proofErr w:type="spellEnd"/>
       <w:r>
-        <w:rPr>
-          <w:rFonts w:ascii="Helvetica" w:hAnsi="Helvetica" w:cs="Helvetica"/>
-          <w:color w:val="505050"/>
-          <w:sz w:val="18"/>
-          <w:szCs w:val="18"/>
-          <w:shd w:val="clear" w:color="auto" w:fill="FAFAFA"/>
-        </w:rPr>
-        <w:t>": 10001,</w:t>
-      </w:r>
-    </w:p>
-    <w:p>
-      <w:pPr>
-        <w:pStyle w:val="NoSpacing"/>
-        <w:rPr>
-          <w:rFonts w:ascii="Helvetica" w:hAnsi="Helvetica" w:cs="Helvetica"/>
-          <w:color w:val="505050"/>
-          <w:sz w:val="18"/>
-          <w:szCs w:val="18"/>
-          <w:shd w:val="clear" w:color="auto" w:fill="FAFAFA"/>
-        </w:rPr>
-      </w:pPr>
-      <w:r>
-        <w:rPr>
-          <w:rFonts w:ascii="Helvetica" w:hAnsi="Helvetica" w:cs="Helvetica"/>
-          <w:color w:val="505050"/>
-          <w:sz w:val="18"/>
-          <w:szCs w:val="18"/>
-          <w:shd w:val="clear" w:color="auto" w:fill="FAFAFA"/>
-        </w:rPr>
-        <w:lastRenderedPageBreak/>
-        <w:t xml:space="preserve">    "status": "FAILED",</w:t>
-      </w:r>
-    </w:p>
-    <w:p>
-      <w:pPr>
-        <w:pStyle w:val="NoSpacing"/>
-        <w:rPr>
-          <w:rFonts w:ascii="Helvetica" w:hAnsi="Helvetica" w:cs="Helvetica"/>
-          <w:color w:val="505050"/>
-          <w:sz w:val="18"/>
-          <w:szCs w:val="18"/>
-          <w:shd w:val="clear" w:color="auto" w:fill="FAFAFA"/>
-        </w:rPr>
-      </w:pPr>
-      <w:r>
-        <w:rPr>
-          <w:rFonts w:ascii="Helvetica" w:hAnsi="Helvetica" w:cs="Helvetica"/>
-          <w:color w:val="505050"/>
-          <w:sz w:val="18"/>
-          <w:szCs w:val="18"/>
-          <w:shd w:val="clear" w:color="auto" w:fill="FAFAFA"/>
-        </w:rPr>
-        <w:t xml:space="preserve">    "message": "",</w:t>
-      </w:r>
-    </w:p>
-    <w:p>
-      <w:pPr>
-        <w:pStyle w:val="NoSpacing"/>
-        <w:rPr>
-          <w:rFonts w:ascii="Helvetica" w:hAnsi="Helvetica" w:cs="Helvetica"/>
-          <w:color w:val="505050"/>
-          <w:sz w:val="18"/>
-          <w:szCs w:val="18"/>
-          <w:shd w:val="clear" w:color="auto" w:fill="FAFAFA"/>
-        </w:rPr>
-      </w:pPr>
-      <w:r>
-        <w:rPr>
-          <w:rFonts w:ascii="Helvetica" w:hAnsi="Helvetica" w:cs="Helvetica"/>
-          <w:color w:val="505050"/>
-          <w:sz w:val="18"/>
-          <w:szCs w:val="18"/>
-          <w:shd w:val="clear" w:color="auto" w:fill="FAFAFA"/>
-        </w:rPr>
+        <w:t>": 1000,</w:t>
+      </w:r>
+    </w:p>
+    <w:p>
+      <w:pPr>
+        <w:pStyle w:val="NoSpacing"/>
+      </w:pPr>
+      <w:r>
+        <w:t xml:space="preserve">    "status": "SUCCESS",</w:t>
+      </w:r>
+    </w:p>
+    <w:p>
+      <w:pPr>
+        <w:pStyle w:val="NoSpacing"/>
+      </w:pPr>
+      <w:r>
+        <w:t xml:space="preserve">    "message": "Activity success.",</w:t>
+      </w:r>
+    </w:p>
+    <w:p>
+      <w:pPr>
+        <w:pStyle w:val="NoSpacing"/>
+      </w:pPr>
+      <w:r>
         <w:t xml:space="preserve">    "</w:t>
       </w:r>
       <w:proofErr w:type="spellStart"/>
       <w:r>
-        <w:rPr>
-          <w:rFonts w:ascii="Helvetica" w:hAnsi="Helvetica" w:cs="Helvetica"/>
-          <w:color w:val="505050"/>
-          <w:sz w:val="18"/>
-          <w:szCs w:val="18"/>
-          <w:shd w:val="clear" w:color="auto" w:fill="FAFAFA"/>
-        </w:rPr>
         <w:t>errorMessage</w:t>
       </w:r>
       <w:proofErr w:type="spellEnd"/>
       <w:r>
-        <w:rPr>
-          <w:rFonts w:ascii="Helvetica" w:hAnsi="Helvetica" w:cs="Helvetica"/>
-          <w:color w:val="505050"/>
-          <w:sz w:val="18"/>
-          <w:szCs w:val="18"/>
-          <w:shd w:val="clear" w:color="auto" w:fill="FAFAFA"/>
-        </w:rPr>
-        <w:t>": "User Login Failed.",</w:t>
-      </w:r>
-    </w:p>
-    <w:p>
-      <w:pPr>
-        <w:pStyle w:val="NoSpacing"/>
-        <w:rPr>
-          <w:rFonts w:ascii="Helvetica" w:hAnsi="Helvetica" w:cs="Helvetica"/>
-          <w:color w:val="505050"/>
-          <w:sz w:val="18"/>
-          <w:szCs w:val="18"/>
-          <w:shd w:val="clear" w:color="auto" w:fill="FAFAFA"/>
-        </w:rPr>
-      </w:pPr>
-      <w:r>
-        <w:rPr>
-          <w:rFonts w:ascii="Helvetica" w:hAnsi="Helvetica" w:cs="Helvetica"/>
-          <w:color w:val="505050"/>
-          <w:sz w:val="18"/>
-          <w:szCs w:val="18"/>
-          <w:shd w:val="clear" w:color="auto" w:fill="FAFAFA"/>
-        </w:rPr>
+        <w:t>": "",</w:t>
+      </w:r>
+    </w:p>
+    <w:p>
+      <w:pPr>
+        <w:pStyle w:val="NoSpacing"/>
+      </w:pPr>
+      <w:r>
         <w:t xml:space="preserve">    "exception": null</w:t>
       </w:r>
     </w:p>
     <w:p>
       <w:pPr>
         <w:pStyle w:val="NoSpacing"/>
-        <w:rPr>
-          <w:rFonts w:ascii="Helvetica" w:hAnsi="Helvetica" w:cs="Helvetica"/>
-          <w:color w:val="505050"/>
-          <w:sz w:val="18"/>
-          <w:szCs w:val="18"/>
-          <w:shd w:val="clear" w:color="auto" w:fill="FAFAFA"/>
-        </w:rPr>
-      </w:pPr>
-      <w:r>
-        <w:rPr>
-          <w:rFonts w:ascii="Helvetica" w:hAnsi="Helvetica" w:cs="Helvetica"/>
-          <w:color w:val="505050"/>
-          <w:sz w:val="18"/>
-          <w:szCs w:val="18"/>
-          <w:shd w:val="clear" w:color="auto" w:fill="FAFAFA"/>
-        </w:rPr>
+      </w:pPr>
+      <w:r>
         <w:t>}</w:t>
       </w:r>
     </w:p>

</xml_diff>